<commit_message>
Clase 5, Curso de aprender a aprender terminado
</commit_message>
<xml_diff>
--- a/Desarrollo Personal G5 - ONE/Soft Skills/1. Curso de Aprender a aprender tecnicas para tu autodesarrollo/Notas.docx
+++ b/Desarrollo Personal G5 - ONE/Soft Skills/1. Curso de Aprender a aprender tecnicas para tu autodesarrollo/Notas.docx
@@ -4638,7 +4638,1420 @@
       <w:pPr>
         <w:pStyle w:val="Ttulo2"/>
       </w:pPr>
-    </w:p>
+      <w:r>
+        <w:t>Pasos de la Procrastinación:</w:t>
+      </w:r>
+    </w:p>
+    <w:p>
+      <w:pPr>
+        <w:pStyle w:val="Ttulo2"/>
+      </w:pPr>
+    </w:p>
+    <w:p>
+      <w:pPr>
+        <w:pStyle w:val="Ttulo2"/>
+      </w:pPr>
+    </w:p>
+    <w:p>
+      <w:pPr>
+        <w:pStyle w:val="Ttulo2"/>
+        <w:jc w:val="center"/>
+      </w:pPr>
+      <w:r>
+        <w:drawing>
+          <wp:inline distT="0" distB="0" distL="0" distR="0" wp14:anchorId="0ABFBF18" wp14:editId="7E1B6278">
+            <wp:extent cx="5165766" cy="2066307"/>
+            <wp:effectExtent l="0" t="0" r="0" b="0"/>
+            <wp:docPr id="46" name="Imagen 46"/>
+            <wp:cNvGraphicFramePr>
+              <a:graphicFrameLocks xmlns:a="http://schemas.openxmlformats.org/drawingml/2006/main" noChangeAspect="1"/>
+            </wp:cNvGraphicFramePr>
+            <a:graphic xmlns:a="http://schemas.openxmlformats.org/drawingml/2006/main">
+              <a:graphicData uri="http://schemas.openxmlformats.org/drawingml/2006/picture">
+                <pic:pic xmlns:pic="http://schemas.openxmlformats.org/drawingml/2006/picture">
+                  <pic:nvPicPr>
+                    <pic:cNvPr id="1" name=""/>
+                    <pic:cNvPicPr/>
+                  </pic:nvPicPr>
+                  <pic:blipFill>
+                    <a:blip r:embed="rId51"/>
+                    <a:stretch>
+                      <a:fillRect/>
+                    </a:stretch>
+                  </pic:blipFill>
+                  <pic:spPr>
+                    <a:xfrm>
+                      <a:off x="0" y="0"/>
+                      <a:ext cx="5210976" cy="2084391"/>
+                    </a:xfrm>
+                    <a:prstGeom prst="rect">
+                      <a:avLst/>
+                    </a:prstGeom>
+                  </pic:spPr>
+                </pic:pic>
+              </a:graphicData>
+            </a:graphic>
+          </wp:inline>
+        </w:drawing>
+      </w:r>
+    </w:p>
+    <w:p>
+      <w:pPr>
+        <w:pStyle w:val="Ttulo2"/>
+      </w:pPr>
+    </w:p>
+    <w:p>
+      <w:pPr>
+        <w:pStyle w:val="Ttulo2"/>
+      </w:pPr>
+      <w:r>
+        <w:lastRenderedPageBreak/>
+        <w:t>Por qué pasa esto:</w:t>
+      </w:r>
+    </w:p>
+    <w:p>
+      <w:pPr>
+        <w:pStyle w:val="Ttulo2"/>
+        <w:jc w:val="center"/>
+      </w:pPr>
+      <w:r>
+        <w:drawing>
+          <wp:inline distT="0" distB="0" distL="0" distR="0" wp14:anchorId="0CF16E88" wp14:editId="1FE81E2F">
+            <wp:extent cx="4191989" cy="1163345"/>
+            <wp:effectExtent l="0" t="0" r="0" b="0"/>
+            <wp:docPr id="47" name="Imagen 47"/>
+            <wp:cNvGraphicFramePr>
+              <a:graphicFrameLocks xmlns:a="http://schemas.openxmlformats.org/drawingml/2006/main" noChangeAspect="1"/>
+            </wp:cNvGraphicFramePr>
+            <a:graphic xmlns:a="http://schemas.openxmlformats.org/drawingml/2006/main">
+              <a:graphicData uri="http://schemas.openxmlformats.org/drawingml/2006/picture">
+                <pic:pic xmlns:pic="http://schemas.openxmlformats.org/drawingml/2006/picture">
+                  <pic:nvPicPr>
+                    <pic:cNvPr id="1" name=""/>
+                    <pic:cNvPicPr/>
+                  </pic:nvPicPr>
+                  <pic:blipFill rotWithShape="1">
+                    <a:blip r:embed="rId52"/>
+                    <a:srcRect l="-1" r="-4" b="51752"/>
+                    <a:stretch/>
+                  </pic:blipFill>
+                  <pic:spPr bwMode="auto">
+                    <a:xfrm>
+                      <a:off x="0" y="0"/>
+                      <a:ext cx="4228791" cy="1173558"/>
+                    </a:xfrm>
+                    <a:prstGeom prst="rect">
+                      <a:avLst/>
+                    </a:prstGeom>
+                    <a:ln>
+                      <a:noFill/>
+                    </a:ln>
+                    <a:extLst>
+                      <a:ext uri="{53640926-AAD7-44D8-BBD7-CCE9431645EC}">
+                        <a14:shadowObscured xmlns:a14="http://schemas.microsoft.com/office/drawing/2010/main"/>
+                      </a:ext>
+                    </a:extLst>
+                  </pic:spPr>
+                </pic:pic>
+              </a:graphicData>
+            </a:graphic>
+          </wp:inline>
+        </w:drawing>
+      </w:r>
+    </w:p>
+    <w:p>
+      <w:r>
+        <w:t>Aprender nuevas cosas nos alejad e nuestra zona de confort y esto demanda energía.</w:t>
+      </w:r>
+    </w:p>
+    <w:p>
+      <w:r>
+        <w:t>Para lograr hacer cómodo el proceso de aprendizaje, deberíamos tener una rutina.</w:t>
+      </w:r>
+    </w:p>
+    <w:p>
+      <w:r>
+        <w:t>Algunos distractores que favorecen la procrastinación:</w:t>
+      </w:r>
+    </w:p>
+    <w:p>
+      <w:pPr>
+        <w:jc w:val="center"/>
+      </w:pPr>
+      <w:r>
+        <w:drawing>
+          <wp:inline distT="0" distB="0" distL="0" distR="0" wp14:anchorId="60D984D1" wp14:editId="13C93379">
+            <wp:extent cx="2857899" cy="2619741"/>
+            <wp:effectExtent l="0" t="0" r="0" b="9525"/>
+            <wp:docPr id="48" name="Imagen 48"/>
+            <wp:cNvGraphicFramePr>
+              <a:graphicFrameLocks xmlns:a="http://schemas.openxmlformats.org/drawingml/2006/main" noChangeAspect="1"/>
+            </wp:cNvGraphicFramePr>
+            <a:graphic xmlns:a="http://schemas.openxmlformats.org/drawingml/2006/main">
+              <a:graphicData uri="http://schemas.openxmlformats.org/drawingml/2006/picture">
+                <pic:pic xmlns:pic="http://schemas.openxmlformats.org/drawingml/2006/picture">
+                  <pic:nvPicPr>
+                    <pic:cNvPr id="1" name=""/>
+                    <pic:cNvPicPr/>
+                  </pic:nvPicPr>
+                  <pic:blipFill>
+                    <a:blip r:embed="rId53"/>
+                    <a:stretch>
+                      <a:fillRect/>
+                    </a:stretch>
+                  </pic:blipFill>
+                  <pic:spPr>
+                    <a:xfrm>
+                      <a:off x="0" y="0"/>
+                      <a:ext cx="2857899" cy="2619741"/>
+                    </a:xfrm>
+                    <a:prstGeom prst="rect">
+                      <a:avLst/>
+                    </a:prstGeom>
+                  </pic:spPr>
+                </pic:pic>
+              </a:graphicData>
+            </a:graphic>
+          </wp:inline>
+        </w:drawing>
+      </w:r>
+    </w:p>
+    <w:p>
+      <w:r>
+        <w:t xml:space="preserve">Debemos tener un </w:t>
+      </w:r>
+      <w:proofErr w:type="spellStart"/>
+      <w:r>
+        <w:t>mindset</w:t>
+      </w:r>
+      <w:proofErr w:type="spellEnd"/>
+      <w:r>
+        <w:t xml:space="preserve"> de </w:t>
+      </w:r>
+      <w:proofErr w:type="spellStart"/>
+      <w:r>
+        <w:t>creciemineto</w:t>
+      </w:r>
+      <w:proofErr w:type="spellEnd"/>
+      <w:r>
+        <w:t>.</w:t>
+      </w:r>
+    </w:p>
+    <w:p>
+      <w:pPr>
+        <w:jc w:val="center"/>
+      </w:pPr>
+      <w:r>
+        <w:drawing>
+          <wp:inline distT="0" distB="0" distL="0" distR="0" wp14:anchorId="7C0935D1" wp14:editId="331F78FF">
+            <wp:extent cx="4227615" cy="2365451"/>
+            <wp:effectExtent l="0" t="0" r="1905" b="0"/>
+            <wp:docPr id="49" name="Imagen 49"/>
+            <wp:cNvGraphicFramePr>
+              <a:graphicFrameLocks xmlns:a="http://schemas.openxmlformats.org/drawingml/2006/main" noChangeAspect="1"/>
+            </wp:cNvGraphicFramePr>
+            <a:graphic xmlns:a="http://schemas.openxmlformats.org/drawingml/2006/main">
+              <a:graphicData uri="http://schemas.openxmlformats.org/drawingml/2006/picture">
+                <pic:pic xmlns:pic="http://schemas.openxmlformats.org/drawingml/2006/picture">
+                  <pic:nvPicPr>
+                    <pic:cNvPr id="1" name=""/>
+                    <pic:cNvPicPr/>
+                  </pic:nvPicPr>
+                  <pic:blipFill>
+                    <a:blip r:embed="rId54"/>
+                    <a:stretch>
+                      <a:fillRect/>
+                    </a:stretch>
+                  </pic:blipFill>
+                  <pic:spPr>
+                    <a:xfrm>
+                      <a:off x="0" y="0"/>
+                      <a:ext cx="4231317" cy="2367523"/>
+                    </a:xfrm>
+                    <a:prstGeom prst="rect">
+                      <a:avLst/>
+                    </a:prstGeom>
+                  </pic:spPr>
+                </pic:pic>
+              </a:graphicData>
+            </a:graphic>
+          </wp:inline>
+        </w:drawing>
+      </w:r>
+    </w:p>
+    <w:p>
+      <w:pPr>
+        <w:pStyle w:val="Prrafodelista"/>
+        <w:numPr>
+          <w:ilvl w:val="0"/>
+          <w:numId w:val="15"/>
+        </w:numPr>
+      </w:pPr>
+      <w:r>
+        <w:lastRenderedPageBreak/>
+        <w:t>Metas claras: A donde quiero llegar cuando y por qué.</w:t>
+      </w:r>
+    </w:p>
+    <w:p>
+      <w:pPr>
+        <w:pStyle w:val="Prrafodelista"/>
+        <w:numPr>
+          <w:ilvl w:val="0"/>
+          <w:numId w:val="15"/>
+        </w:numPr>
+      </w:pPr>
+      <w:r>
+        <w:t>Procesos de aprendizaje: Como lo voy a aprender, cual es mi manera de aprender.</w:t>
+      </w:r>
+    </w:p>
+    <w:p>
+      <w:pPr>
+        <w:pStyle w:val="Prrafodelista"/>
+        <w:numPr>
+          <w:ilvl w:val="0"/>
+          <w:numId w:val="15"/>
+        </w:numPr>
+      </w:pPr>
+      <w:r>
+        <w:t>Hábitos: Juntar las fuerzas para un mismo sentido y con constancia crearemos hábitos.</w:t>
+      </w:r>
+    </w:p>
+    <w:p>
+      <w:pPr>
+        <w:pStyle w:val="Prrafodelista"/>
+        <w:numPr>
+          <w:ilvl w:val="0"/>
+          <w:numId w:val="15"/>
+        </w:numPr>
+      </w:pPr>
+      <w:r>
+        <w:t>Distracciones: Controlar los posibles distractores.</w:t>
+      </w:r>
+    </w:p>
+    <w:p>
+      <w:pPr>
+        <w:pStyle w:val="Prrafodelista"/>
+        <w:numPr>
+          <w:ilvl w:val="0"/>
+          <w:numId w:val="15"/>
+        </w:numPr>
+      </w:pPr>
+      <w:r>
+        <w:t>Ejercicio además del cerebro.</w:t>
+      </w:r>
+    </w:p>
+    <w:p/>
+    <w:p>
+      <w:pPr>
+        <w:pStyle w:val="Ttulo2"/>
+      </w:pPr>
+      <w:r>
+        <w:t>Desafío: planifica tu rutina</w:t>
+      </w:r>
+    </w:p>
+    <w:p>
+      <w:pPr>
+        <w:rPr>
+          <w:lang w:eastAsia="es-CO"/>
+        </w:rPr>
+      </w:pPr>
+      <w:r>
+        <w:rPr>
+          <w:lang w:eastAsia="es-CO"/>
+        </w:rPr>
+        <w:t xml:space="preserve">La construcción de hábitos y la estructuración de rutinas es una manera muy eficiente de ganar productividad en el proceso de desarrollo </w:t>
+      </w:r>
+      <w:r>
+        <w:rPr>
+          <w:lang w:eastAsia="es-CO"/>
+        </w:rPr>
+        <w:t>continuo</w:t>
+      </w:r>
+      <w:r>
+        <w:rPr>
+          <w:lang w:eastAsia="es-CO"/>
+        </w:rPr>
+        <w:t xml:space="preserve"> para mantenerse y aprender la forma más eficiente y recurrente.</w:t>
+      </w:r>
+    </w:p>
+    <w:p>
+      <w:pPr>
+        <w:rPr>
+          <w:lang w:eastAsia="es-CO"/>
+        </w:rPr>
+      </w:pPr>
+      <w:r>
+        <w:rPr>
+          <w:lang w:eastAsia="es-CO"/>
+        </w:rPr>
+        <w:t>Para empezar a beneficiarse de estas técnicas, planifica tu rutina de la próxima semana considerando:</w:t>
+      </w:r>
+    </w:p>
+    <w:p>
+      <w:pPr>
+        <w:rPr>
+          <w:lang w:eastAsia="es-CO"/>
+        </w:rPr>
+      </w:pPr>
+      <w:r>
+        <w:rPr>
+          <w:lang w:eastAsia="es-CO"/>
+        </w:rPr>
+        <w:t xml:space="preserve">METAS CLARAS: </w:t>
+      </w:r>
+    </w:p>
+    <w:p>
+      <w:pPr>
+        <w:rPr>
+          <w:lang w:eastAsia="es-CO"/>
+        </w:rPr>
+      </w:pPr>
+      <w:r>
+        <w:rPr>
+          <w:lang w:eastAsia="es-CO"/>
+        </w:rPr>
+        <w:t xml:space="preserve">¿cuál es tu meta de aprendizaje? </w:t>
+      </w:r>
+      <w:r>
+        <w:rPr>
+          <w:lang w:eastAsia="es-CO"/>
+        </w:rPr>
+        <w:t xml:space="preserve">Ser desarrollador </w:t>
+      </w:r>
+      <w:proofErr w:type="spellStart"/>
+      <w:r>
+        <w:rPr>
+          <w:lang w:eastAsia="es-CO"/>
+        </w:rPr>
+        <w:t>BackEnd</w:t>
+      </w:r>
+      <w:proofErr w:type="spellEnd"/>
+      <w:r>
+        <w:rPr>
+          <w:lang w:eastAsia="es-CO"/>
+        </w:rPr>
+        <w:t>.</w:t>
+      </w:r>
+    </w:p>
+    <w:p>
+      <w:pPr>
+        <w:rPr>
+          <w:lang w:eastAsia="es-CO"/>
+        </w:rPr>
+      </w:pPr>
+      <w:r>
+        <w:rPr>
+          <w:lang w:eastAsia="es-CO"/>
+        </w:rPr>
+        <w:t>¿Y cuáles conocimientos y actitudes necesitas aprender y/o aplicar para alcanzarlas?</w:t>
+      </w:r>
+      <w:r>
+        <w:rPr>
+          <w:lang w:eastAsia="es-CO"/>
+        </w:rPr>
+        <w:t xml:space="preserve"> Aprender lenguajes de programación y </w:t>
+      </w:r>
+      <w:proofErr w:type="spellStart"/>
+      <w:r>
+        <w:rPr>
+          <w:lang w:eastAsia="es-CO"/>
+        </w:rPr>
+        <w:t>frameworks</w:t>
+      </w:r>
+      <w:proofErr w:type="spellEnd"/>
+      <w:r>
+        <w:rPr>
+          <w:lang w:eastAsia="es-CO"/>
+        </w:rPr>
+        <w:t xml:space="preserve">. (Java, Python, Django, </w:t>
+      </w:r>
+      <w:r>
+        <w:t xml:space="preserve">Spring </w:t>
+      </w:r>
+      <w:proofErr w:type="spellStart"/>
+      <w:r>
+        <w:t>Boot</w:t>
+      </w:r>
+      <w:proofErr w:type="spellEnd"/>
+      <w:r>
+        <w:t>)</w:t>
+      </w:r>
+    </w:p>
+    <w:p>
+      <w:pPr>
+        <w:rPr>
+          <w:lang w:eastAsia="es-CO"/>
+        </w:rPr>
+      </w:pPr>
+      <w:r>
+        <w:rPr>
+          <w:lang w:eastAsia="es-CO"/>
+        </w:rPr>
+        <w:t xml:space="preserve">PROCESO DE APRENDIZAJE: </w:t>
+      </w:r>
+    </w:p>
+    <w:p>
+      <w:pPr>
+        <w:rPr>
+          <w:lang w:eastAsia="es-CO"/>
+        </w:rPr>
+      </w:pPr>
+      <w:r>
+        <w:rPr>
+          <w:lang w:eastAsia="es-CO"/>
+        </w:rPr>
+        <w:t>¿Cuál será tu rutina semanal con horarios de entrenamiento y de pausa para desarrollar estos conocimientos y actitudes?</w:t>
+      </w:r>
+      <w:r>
+        <w:rPr>
+          <w:lang w:eastAsia="es-CO"/>
+        </w:rPr>
+        <w:t xml:space="preserve"> De martes a domingo estudiar mínimo 4 ciclos de </w:t>
+      </w:r>
+      <w:proofErr w:type="spellStart"/>
+      <w:r>
+        <w:rPr>
+          <w:lang w:eastAsia="es-CO"/>
+        </w:rPr>
+        <w:t>pomodoro</w:t>
+      </w:r>
+      <w:proofErr w:type="spellEnd"/>
+      <w:r>
+        <w:rPr>
+          <w:lang w:eastAsia="es-CO"/>
+        </w:rPr>
+        <w:t xml:space="preserve">, después de estos 4 ciclos tomar una pausa activa y según como este el día volver a estudiar x ciclos más. </w:t>
+      </w:r>
+    </w:p>
+    <w:p>
+      <w:pPr>
+        <w:rPr>
+          <w:lang w:eastAsia="es-CO"/>
+        </w:rPr>
+      </w:pPr>
+      <w:r>
+        <w:rPr>
+          <w:lang w:eastAsia="es-CO"/>
+        </w:rPr>
+        <w:t>HÁBITOS:</w:t>
+      </w:r>
+    </w:p>
+    <w:p>
+      <w:pPr>
+        <w:rPr>
+          <w:lang w:eastAsia="es-CO"/>
+        </w:rPr>
+      </w:pPr>
+      <w:r>
+        <w:rPr>
+          <w:lang w:eastAsia="es-CO"/>
+        </w:rPr>
+        <w:t xml:space="preserve"> ¿cuál hábito puedes crear para alcanzar tus metas?</w:t>
+      </w:r>
+      <w:r>
+        <w:rPr>
+          <w:lang w:eastAsia="es-CO"/>
+        </w:rPr>
+        <w:t xml:space="preserve"> Estudiar regularmente.</w:t>
+      </w:r>
+    </w:p>
+    <w:p>
+      <w:pPr>
+        <w:rPr>
+          <w:lang w:eastAsia="es-CO"/>
+        </w:rPr>
+      </w:pPr>
+      <w:r>
+        <w:rPr>
+          <w:lang w:eastAsia="es-CO"/>
+        </w:rPr>
+        <w:t xml:space="preserve"> </w:t>
+      </w:r>
+      <w:r>
+        <w:rPr>
+          <w:lang w:eastAsia="es-CO"/>
+        </w:rPr>
+        <w:t>¿Cuáles son la disposición, rutina y recompensa para alcanzarlas?</w:t>
+      </w:r>
+      <w:r>
+        <w:rPr>
+          <w:lang w:eastAsia="es-CO"/>
+        </w:rPr>
+        <w:t xml:space="preserve"> Estudiar 6 días a la semana por dos horas, con posibilidad de ampliar según el día y mis ocupaciones (12 horas semanales mínimo), tomar apuntes y hacer prácticas con lo aprendido.</w:t>
+      </w:r>
+    </w:p>
+    <w:p>
+      <w:pPr>
+        <w:rPr>
+          <w:lang w:eastAsia="es-CO"/>
+        </w:rPr>
+      </w:pPr>
+      <w:r>
+        <w:rPr>
+          <w:lang w:eastAsia="es-CO"/>
+        </w:rPr>
+        <w:t xml:space="preserve">PUNTOS DE ATENCIÓN: </w:t>
+      </w:r>
+    </w:p>
+    <w:p>
+      <w:pPr>
+        <w:rPr>
+          <w:lang w:eastAsia="es-CO"/>
+        </w:rPr>
+      </w:pPr>
+      <w:r>
+        <w:rPr>
+          <w:lang w:eastAsia="es-CO"/>
+        </w:rPr>
+        <w:t>¿cuáles cuidados debes de tener para eliminar los puntos de atención para este plan de acción?</w:t>
+      </w:r>
+      <w:r>
+        <w:rPr>
+          <w:lang w:eastAsia="es-CO"/>
+        </w:rPr>
+        <w:t xml:space="preserve"> Tener disciplina, no deprimirme, confiar en mí, cumplir con mi plan de acción, si me propongo estudiar mínimo 2 horas al día, cumplir esto. Si un día no puedo estudiar recuperar esas 2 horas en otros. </w:t>
+      </w:r>
+    </w:p>
+    <w:p>
+      <w:pPr>
+        <w:rPr>
+          <w:lang w:eastAsia="es-CO"/>
+        </w:rPr>
+      </w:pPr>
+      <w:r>
+        <w:rPr>
+          <w:lang w:eastAsia="es-CO"/>
+        </w:rPr>
+        <w:t xml:space="preserve">EJERCITA ADEMÁS DEL CEREBRO: </w:t>
+      </w:r>
+    </w:p>
+    <w:p>
+      <w:pPr>
+        <w:rPr>
+          <w:lang w:eastAsia="es-CO"/>
+        </w:rPr>
+      </w:pPr>
+      <w:r>
+        <w:rPr>
+          <w:lang w:eastAsia="es-CO"/>
+        </w:rPr>
+        <w:t>¿cuáles actividades físicas mantendrás y/o incluirás en tu rutina para fomentar este desarrollo?</w:t>
+      </w:r>
+    </w:p>
+    <w:p>
+      <w:pPr>
+        <w:rPr>
+          <w:lang w:eastAsia="es-CO"/>
+        </w:rPr>
+      </w:pPr>
+      <w:r>
+        <w:rPr>
+          <w:lang w:eastAsia="es-CO"/>
+        </w:rPr>
+        <w:t>Hacer ejercicio.</w:t>
+      </w:r>
+    </w:p>
+    <w:p>
+      <w:pPr>
+        <w:pStyle w:val="Ttulo2"/>
+      </w:pPr>
+      <w:r>
+        <w:lastRenderedPageBreak/>
+        <w:t>Gestión del tiempo y espacio:</w:t>
+      </w:r>
+    </w:p>
+    <w:p>
+      <w:pPr>
+        <w:pStyle w:val="Prrafodelista"/>
+        <w:numPr>
+          <w:ilvl w:val="0"/>
+          <w:numId w:val="3"/>
+        </w:numPr>
+      </w:pPr>
+      <w:r>
+        <w:t>Tener una rutina bien organizada es el primer paso</w:t>
+      </w:r>
+    </w:p>
+    <w:p>
+      <w:pPr>
+        <w:pStyle w:val="Prrafodelista"/>
+        <w:numPr>
+          <w:ilvl w:val="0"/>
+          <w:numId w:val="3"/>
+        </w:numPr>
+      </w:pPr>
+      <w:r>
+        <w:t>Define y respeta tus horarios, recuerda tener horarios para estudiar y de pausa.</w:t>
+      </w:r>
+    </w:p>
+    <w:p>
+      <w:pPr>
+        <w:pStyle w:val="Prrafodelista"/>
+        <w:numPr>
+          <w:ilvl w:val="0"/>
+          <w:numId w:val="3"/>
+        </w:numPr>
+      </w:pPr>
+      <w:r>
+        <w:t>Busca los mejores horarios y lugares que se acomoden a ti.</w:t>
+      </w:r>
+    </w:p>
+    <w:p>
+      <w:pPr>
+        <w:pStyle w:val="Prrafodelista"/>
+      </w:pPr>
+    </w:p>
+    <w:p>
+      <w:pPr>
+        <w:pStyle w:val="Prrafodelista"/>
+      </w:pPr>
+      <w:r>
+        <w:drawing>
+          <wp:inline distT="0" distB="0" distL="0" distR="0" wp14:anchorId="00A6410B" wp14:editId="388941ED">
+            <wp:extent cx="4324003" cy="1582140"/>
+            <wp:effectExtent l="0" t="0" r="635" b="0"/>
+            <wp:docPr id="50" name="Imagen 50"/>
+            <wp:cNvGraphicFramePr>
+              <a:graphicFrameLocks xmlns:a="http://schemas.openxmlformats.org/drawingml/2006/main" noChangeAspect="1"/>
+            </wp:cNvGraphicFramePr>
+            <a:graphic xmlns:a="http://schemas.openxmlformats.org/drawingml/2006/main">
+              <a:graphicData uri="http://schemas.openxmlformats.org/drawingml/2006/picture">
+                <pic:pic xmlns:pic="http://schemas.openxmlformats.org/drawingml/2006/picture">
+                  <pic:nvPicPr>
+                    <pic:cNvPr id="1" name=""/>
+                    <pic:cNvPicPr/>
+                  </pic:nvPicPr>
+                  <pic:blipFill>
+                    <a:blip r:embed="rId55"/>
+                    <a:stretch>
+                      <a:fillRect/>
+                    </a:stretch>
+                  </pic:blipFill>
+                  <pic:spPr>
+                    <a:xfrm>
+                      <a:off x="0" y="0"/>
+                      <a:ext cx="4340604" cy="1588214"/>
+                    </a:xfrm>
+                    <a:prstGeom prst="rect">
+                      <a:avLst/>
+                    </a:prstGeom>
+                  </pic:spPr>
+                </pic:pic>
+              </a:graphicData>
+            </a:graphic>
+          </wp:inline>
+        </w:drawing>
+      </w:r>
+    </w:p>
+    <w:p>
+      <w:r>
+        <w:t>Recuerda que es necesario pasar por la zona de estrés para llegar al aprendizaje</w:t>
+      </w:r>
+    </w:p>
+    <w:p>
+      <w:pPr>
+        <w:jc w:val="center"/>
+      </w:pPr>
+      <w:r>
+        <w:drawing>
+          <wp:inline distT="0" distB="0" distL="0" distR="0" wp14:anchorId="35C299E6" wp14:editId="4C717135">
+            <wp:extent cx="2738112" cy="1823024"/>
+            <wp:effectExtent l="0" t="0" r="5715" b="6350"/>
+            <wp:docPr id="51" name="Imagen 51"/>
+            <wp:cNvGraphicFramePr>
+              <a:graphicFrameLocks xmlns:a="http://schemas.openxmlformats.org/drawingml/2006/main" noChangeAspect="1"/>
+            </wp:cNvGraphicFramePr>
+            <a:graphic xmlns:a="http://schemas.openxmlformats.org/drawingml/2006/main">
+              <a:graphicData uri="http://schemas.openxmlformats.org/drawingml/2006/picture">
+                <pic:pic xmlns:pic="http://schemas.openxmlformats.org/drawingml/2006/picture">
+                  <pic:nvPicPr>
+                    <pic:cNvPr id="1" name=""/>
+                    <pic:cNvPicPr/>
+                  </pic:nvPicPr>
+                  <pic:blipFill>
+                    <a:blip r:embed="rId56"/>
+                    <a:stretch>
+                      <a:fillRect/>
+                    </a:stretch>
+                  </pic:blipFill>
+                  <pic:spPr>
+                    <a:xfrm>
+                      <a:off x="0" y="0"/>
+                      <a:ext cx="2745907" cy="1828214"/>
+                    </a:xfrm>
+                    <a:prstGeom prst="rect">
+                      <a:avLst/>
+                    </a:prstGeom>
+                  </pic:spPr>
+                </pic:pic>
+              </a:graphicData>
+            </a:graphic>
+          </wp:inline>
+        </w:drawing>
+      </w:r>
+    </w:p>
+    <w:p>
+      <w:pPr>
+        <w:jc w:val="center"/>
+      </w:pPr>
+      <w:r>
+        <w:drawing>
+          <wp:inline distT="0" distB="0" distL="0" distR="0" wp14:anchorId="00E14CD1" wp14:editId="5E4C9EA1">
+            <wp:extent cx="2019582" cy="2314898"/>
+            <wp:effectExtent l="0" t="0" r="0" b="9525"/>
+            <wp:docPr id="52" name="Imagen 52"/>
+            <wp:cNvGraphicFramePr>
+              <a:graphicFrameLocks xmlns:a="http://schemas.openxmlformats.org/drawingml/2006/main" noChangeAspect="1"/>
+            </wp:cNvGraphicFramePr>
+            <a:graphic xmlns:a="http://schemas.openxmlformats.org/drawingml/2006/main">
+              <a:graphicData uri="http://schemas.openxmlformats.org/drawingml/2006/picture">
+                <pic:pic xmlns:pic="http://schemas.openxmlformats.org/drawingml/2006/picture">
+                  <pic:nvPicPr>
+                    <pic:cNvPr id="1" name=""/>
+                    <pic:cNvPicPr/>
+                  </pic:nvPicPr>
+                  <pic:blipFill>
+                    <a:blip r:embed="rId57"/>
+                    <a:stretch>
+                      <a:fillRect/>
+                    </a:stretch>
+                  </pic:blipFill>
+                  <pic:spPr>
+                    <a:xfrm>
+                      <a:off x="0" y="0"/>
+                      <a:ext cx="2019582" cy="2314898"/>
+                    </a:xfrm>
+                    <a:prstGeom prst="rect">
+                      <a:avLst/>
+                    </a:prstGeom>
+                  </pic:spPr>
+                </pic:pic>
+              </a:graphicData>
+            </a:graphic>
+          </wp:inline>
+        </w:drawing>
+      </w:r>
+    </w:p>
+    <w:p>
+      <w:r>
+        <w:t>Planifica tus fuentes de conocimiento, las horas semanales, donde vas a estudiar, busca los espacios y el tiempo que se acomode a ti.</w:t>
+      </w:r>
+    </w:p>
+    <w:p/>
+    <w:p>
+      <w:pPr>
+        <w:pStyle w:val="Ttulo2"/>
+      </w:pPr>
+      <w:r>
+        <w:lastRenderedPageBreak/>
+        <w:t>Desafío: tu agenda semanal</w:t>
+      </w:r>
+    </w:p>
+    <w:p>
+      <w:pPr>
+        <w:rPr>
+          <w:lang w:eastAsia="es-CO"/>
+        </w:rPr>
+      </w:pPr>
+      <w:r>
+        <w:rPr>
+          <w:lang w:eastAsia="es-CO"/>
+        </w:rPr>
+        <w:t xml:space="preserve">Aprovecha tu reflexión del </w:t>
+      </w:r>
+      <w:r>
+        <w:rPr>
+          <w:lang w:eastAsia="es-CO"/>
+        </w:rPr>
+        <w:t>ejercicio</w:t>
+      </w:r>
+      <w:r>
+        <w:rPr>
+          <w:lang w:eastAsia="es-CO"/>
+        </w:rPr>
+        <w:t xml:space="preserve"> anterior y detalla tu agenda semanal como en el ejemplo de Alice.</w:t>
+      </w:r>
+    </w:p>
+    <w:p>
+      <w:pPr>
+        <w:pStyle w:val="Prrafodelista"/>
+        <w:numPr>
+          <w:ilvl w:val="0"/>
+          <w:numId w:val="18"/>
+        </w:numPr>
+        <w:rPr>
+          <w:lang w:eastAsia="es-CO"/>
+        </w:rPr>
+      </w:pPr>
+      <w:r>
+        <w:rPr>
+          <w:lang w:eastAsia="es-CO"/>
+        </w:rPr>
+        <w:t>¿Cuántas horas vas a dedicar en la semana?</w:t>
+      </w:r>
+      <w:r>
+        <w:rPr>
+          <w:lang w:eastAsia="es-CO"/>
+        </w:rPr>
+        <w:t xml:space="preserve"> Min 12 horas </w:t>
+      </w:r>
+    </w:p>
+    <w:p>
+      <w:pPr>
+        <w:pStyle w:val="Prrafodelista"/>
+        <w:numPr>
+          <w:ilvl w:val="0"/>
+          <w:numId w:val="18"/>
+        </w:numPr>
+        <w:rPr>
+          <w:lang w:eastAsia="es-CO"/>
+        </w:rPr>
+      </w:pPr>
+      <w:r>
+        <w:rPr>
+          <w:lang w:eastAsia="es-CO"/>
+        </w:rPr>
+        <w:t>¿Cómo serán divididas por día y local?</w:t>
+      </w:r>
+      <w:r>
+        <w:rPr>
+          <w:lang w:eastAsia="es-CO"/>
+        </w:rPr>
+        <w:t xml:space="preserve"> Todas las horas en mi casa 6 días a la semana (martes a domingo)</w:t>
+      </w:r>
+    </w:p>
+    <w:p>
+      <w:pPr>
+        <w:pStyle w:val="Prrafodelista"/>
+        <w:numPr>
+          <w:ilvl w:val="0"/>
+          <w:numId w:val="18"/>
+        </w:numPr>
+        <w:rPr>
+          <w:lang w:eastAsia="es-CO"/>
+        </w:rPr>
+      </w:pPr>
+      <w:r>
+        <w:rPr>
+          <w:lang w:eastAsia="es-CO"/>
+        </w:rPr>
+        <w:t>¿Qué formatos y estilos, considerando tu perfil personal, vas a elegir para incluir en esta agenda?</w:t>
+      </w:r>
+      <w:r>
+        <w:rPr>
+          <w:lang w:eastAsia="es-CO"/>
+        </w:rPr>
+        <w:t xml:space="preserve"> Ver y oír, practicar, anotar.</w:t>
+      </w:r>
+    </w:p>
+    <w:p>
+      <w:pPr>
+        <w:pStyle w:val="Ttulo2"/>
+        <w:rPr>
+          <w:rFonts w:eastAsiaTheme="majorEastAsia"/>
+        </w:rPr>
+      </w:pPr>
+      <w:r>
+        <w:t> </w:t>
+      </w:r>
+      <w:r>
+        <w:rPr>
+          <w:rFonts w:eastAsiaTheme="majorEastAsia"/>
+        </w:rPr>
+        <w:t>Ejercita cuerpo y mente</w:t>
+      </w:r>
+    </w:p>
+    <w:p>
+      <w:r>
+        <w:t>Esta comprobado que hacer actividad física te ayuda a aprender.</w:t>
+      </w:r>
+    </w:p>
+    <w:p>
+      <w:pPr>
+        <w:jc w:val="center"/>
+      </w:pPr>
+      <w:r>
+        <w:drawing>
+          <wp:inline distT="0" distB="0" distL="0" distR="0" wp14:anchorId="473F954D" wp14:editId="59A9EB7A">
+            <wp:extent cx="5612130" cy="950595"/>
+            <wp:effectExtent l="0" t="0" r="7620" b="1905"/>
+            <wp:docPr id="53" name="Imagen 53"/>
+            <wp:cNvGraphicFramePr>
+              <a:graphicFrameLocks xmlns:a="http://schemas.openxmlformats.org/drawingml/2006/main" noChangeAspect="1"/>
+            </wp:cNvGraphicFramePr>
+            <a:graphic xmlns:a="http://schemas.openxmlformats.org/drawingml/2006/main">
+              <a:graphicData uri="http://schemas.openxmlformats.org/drawingml/2006/picture">
+                <pic:pic xmlns:pic="http://schemas.openxmlformats.org/drawingml/2006/picture">
+                  <pic:nvPicPr>
+                    <pic:cNvPr id="1" name=""/>
+                    <pic:cNvPicPr/>
+                  </pic:nvPicPr>
+                  <pic:blipFill>
+                    <a:blip r:embed="rId58"/>
+                    <a:stretch>
+                      <a:fillRect/>
+                    </a:stretch>
+                  </pic:blipFill>
+                  <pic:spPr>
+                    <a:xfrm>
+                      <a:off x="0" y="0"/>
+                      <a:ext cx="5612130" cy="950595"/>
+                    </a:xfrm>
+                    <a:prstGeom prst="rect">
+                      <a:avLst/>
+                    </a:prstGeom>
+                  </pic:spPr>
+                </pic:pic>
+              </a:graphicData>
+            </a:graphic>
+          </wp:inline>
+        </w:drawing>
+      </w:r>
+    </w:p>
+    <w:p>
+      <w:pPr>
+        <w:pStyle w:val="Ttulo1"/>
+        <w:rPr>
+          <w:color w:val="auto"/>
+        </w:rPr>
+      </w:pPr>
+      <w:r>
+        <w:rPr>
+          <w:color w:val="auto"/>
+        </w:rPr>
+        <w:t>La importancia de dormir</w:t>
+      </w:r>
+      <w:r>
+        <w:rPr>
+          <w:color w:val="auto"/>
+        </w:rPr>
+        <w:t>:</w:t>
+      </w:r>
+    </w:p>
+    <w:p>
+      <w:r>
+        <w:t>Dormir crea nuevos caminos y mejor en modo difuso.</w:t>
+      </w:r>
+    </w:p>
+    <w:p>
+      <w:pPr>
+        <w:jc w:val="center"/>
+        <w:rPr>
+          <w:lang w:eastAsia="es-CO"/>
+        </w:rPr>
+      </w:pPr>
+      <w:r>
+        <w:rPr>
+          <w:lang w:eastAsia="es-CO"/>
+        </w:rPr>
+        <w:drawing>
+          <wp:inline distT="0" distB="0" distL="0" distR="0" wp14:anchorId="1BA281C4" wp14:editId="44590E79">
+            <wp:extent cx="3696216" cy="2038635"/>
+            <wp:effectExtent l="0" t="0" r="0" b="0"/>
+            <wp:docPr id="54" name="Imagen 54"/>
+            <wp:cNvGraphicFramePr>
+              <a:graphicFrameLocks xmlns:a="http://schemas.openxmlformats.org/drawingml/2006/main" noChangeAspect="1"/>
+            </wp:cNvGraphicFramePr>
+            <a:graphic xmlns:a="http://schemas.openxmlformats.org/drawingml/2006/main">
+              <a:graphicData uri="http://schemas.openxmlformats.org/drawingml/2006/picture">
+                <pic:pic xmlns:pic="http://schemas.openxmlformats.org/drawingml/2006/picture">
+                  <pic:nvPicPr>
+                    <pic:cNvPr id="1" name=""/>
+                    <pic:cNvPicPr/>
+                  </pic:nvPicPr>
+                  <pic:blipFill>
+                    <a:blip r:embed="rId59"/>
+                    <a:stretch>
+                      <a:fillRect/>
+                    </a:stretch>
+                  </pic:blipFill>
+                  <pic:spPr>
+                    <a:xfrm>
+                      <a:off x="0" y="0"/>
+                      <a:ext cx="3696216" cy="2038635"/>
+                    </a:xfrm>
+                    <a:prstGeom prst="rect">
+                      <a:avLst/>
+                    </a:prstGeom>
+                  </pic:spPr>
+                </pic:pic>
+              </a:graphicData>
+            </a:graphic>
+          </wp:inline>
+        </w:drawing>
+      </w:r>
+    </w:p>
+    <w:p>
+      <w:pPr>
+        <w:rPr>
+          <w:lang w:eastAsia="es-CO"/>
+        </w:rPr>
+      </w:pPr>
+      <w:r>
+        <w:rPr>
+          <w:lang w:eastAsia="es-CO"/>
+        </w:rPr>
+        <w:t>Hacer ejercicio y dormir bien junto con tu rutina de aprendizaje es la trilogía perfecta para tu aprendizaje.</w:t>
+      </w:r>
+    </w:p>
+    <w:p>
+      <w:pPr>
+        <w:rPr>
+          <w:lang w:eastAsia="es-CO"/>
+        </w:rPr>
+      </w:pPr>
+    </w:p>
+    <w:p>
+      <w:pPr>
+        <w:rPr>
+          <w:lang w:eastAsia="es-CO"/>
+        </w:rPr>
+      </w:pPr>
+    </w:p>
+    <w:p>
+      <w:pPr>
+        <w:rPr>
+          <w:lang w:eastAsia="es-CO"/>
+        </w:rPr>
+      </w:pPr>
+    </w:p>
+    <w:p>
+      <w:pPr>
+        <w:rPr>
+          <w:lang w:eastAsia="es-CO"/>
+        </w:rPr>
+      </w:pPr>
+    </w:p>
+    <w:p>
+      <w:pPr>
+        <w:pStyle w:val="Ttulo2"/>
+      </w:pPr>
+      <w:r>
+        <w:lastRenderedPageBreak/>
+        <w:t>Herramientas</w:t>
+      </w:r>
+    </w:p>
+    <w:p>
+      <w:pPr>
+        <w:pStyle w:val="Ttulo1"/>
+        <w:rPr>
+          <w:color w:val="auto"/>
+        </w:rPr>
+      </w:pPr>
+      <w:r>
+        <w:rPr>
+          <w:color w:val="auto"/>
+        </w:rPr>
+        <w:t xml:space="preserve">Google </w:t>
+      </w:r>
+      <w:proofErr w:type="spellStart"/>
+      <w:r>
+        <w:rPr>
+          <w:color w:val="auto"/>
+        </w:rPr>
+        <w:t>Alerts</w:t>
+      </w:r>
+      <w:proofErr w:type="spellEnd"/>
+      <w:r>
+        <w:rPr>
+          <w:color w:val="auto"/>
+        </w:rPr>
+        <w:t>:</w:t>
+      </w:r>
+    </w:p>
+    <w:p>
+      <w:pPr>
+        <w:pStyle w:val="Ttulo2"/>
+        <w:jc w:val="center"/>
+      </w:pPr>
+      <w:r>
+        <w:drawing>
+          <wp:inline distT="0" distB="0" distL="0" distR="0" wp14:anchorId="51F55B10" wp14:editId="4CB349B5">
+            <wp:extent cx="4210638" cy="2524477"/>
+            <wp:effectExtent l="0" t="0" r="0" b="0"/>
+            <wp:docPr id="55" name="Imagen 55"/>
+            <wp:cNvGraphicFramePr>
+              <a:graphicFrameLocks xmlns:a="http://schemas.openxmlformats.org/drawingml/2006/main" noChangeAspect="1"/>
+            </wp:cNvGraphicFramePr>
+            <a:graphic xmlns:a="http://schemas.openxmlformats.org/drawingml/2006/main">
+              <a:graphicData uri="http://schemas.openxmlformats.org/drawingml/2006/picture">
+                <pic:pic xmlns:pic="http://schemas.openxmlformats.org/drawingml/2006/picture">
+                  <pic:nvPicPr>
+                    <pic:cNvPr id="1" name=""/>
+                    <pic:cNvPicPr/>
+                  </pic:nvPicPr>
+                  <pic:blipFill>
+                    <a:blip r:embed="rId60"/>
+                    <a:stretch>
+                      <a:fillRect/>
+                    </a:stretch>
+                  </pic:blipFill>
+                  <pic:spPr>
+                    <a:xfrm>
+                      <a:off x="0" y="0"/>
+                      <a:ext cx="4210638" cy="2524477"/>
+                    </a:xfrm>
+                    <a:prstGeom prst="rect">
+                      <a:avLst/>
+                    </a:prstGeom>
+                  </pic:spPr>
+                </pic:pic>
+              </a:graphicData>
+            </a:graphic>
+          </wp:inline>
+        </w:drawing>
+      </w:r>
+    </w:p>
+    <w:p>
+      <w:r>
+        <w:t>Te da avisos sobre las novedades sobre x tema.</w:t>
+      </w:r>
+    </w:p>
+    <w:p>
+      <w:pPr>
+        <w:pStyle w:val="Ttulo1"/>
+        <w:rPr>
+          <w:color w:val="auto"/>
+        </w:rPr>
+      </w:pPr>
+      <w:proofErr w:type="spellStart"/>
+      <w:r>
+        <w:rPr>
+          <w:color w:val="auto"/>
+        </w:rPr>
+        <w:t>Linkedin</w:t>
+      </w:r>
+      <w:proofErr w:type="spellEnd"/>
+      <w:r>
+        <w:rPr>
+          <w:color w:val="auto"/>
+        </w:rPr>
+        <w:t>:</w:t>
+      </w:r>
+    </w:p>
+    <w:p/>
+    <w:p>
+      <w:pPr>
+        <w:jc w:val="center"/>
+      </w:pPr>
+      <w:r>
+        <w:drawing>
+          <wp:inline distT="0" distB="0" distL="0" distR="0" wp14:anchorId="662E81DB" wp14:editId="21388B3F">
+            <wp:extent cx="3953427" cy="2686425"/>
+            <wp:effectExtent l="0" t="0" r="9525" b="0"/>
+            <wp:docPr id="56" name="Imagen 56"/>
+            <wp:cNvGraphicFramePr>
+              <a:graphicFrameLocks xmlns:a="http://schemas.openxmlformats.org/drawingml/2006/main" noChangeAspect="1"/>
+            </wp:cNvGraphicFramePr>
+            <a:graphic xmlns:a="http://schemas.openxmlformats.org/drawingml/2006/main">
+              <a:graphicData uri="http://schemas.openxmlformats.org/drawingml/2006/picture">
+                <pic:pic xmlns:pic="http://schemas.openxmlformats.org/drawingml/2006/picture">
+                  <pic:nvPicPr>
+                    <pic:cNvPr id="1" name=""/>
+                    <pic:cNvPicPr/>
+                  </pic:nvPicPr>
+                  <pic:blipFill>
+                    <a:blip r:embed="rId61"/>
+                    <a:stretch>
+                      <a:fillRect/>
+                    </a:stretch>
+                  </pic:blipFill>
+                  <pic:spPr>
+                    <a:xfrm>
+                      <a:off x="0" y="0"/>
+                      <a:ext cx="3953427" cy="2686425"/>
+                    </a:xfrm>
+                    <a:prstGeom prst="rect">
+                      <a:avLst/>
+                    </a:prstGeom>
+                  </pic:spPr>
+                </pic:pic>
+              </a:graphicData>
+            </a:graphic>
+          </wp:inline>
+        </w:drawing>
+      </w:r>
+    </w:p>
+    <w:p>
+      <w:r>
+        <w:t>Quien no es visto no es recordado, se activó.</w:t>
+      </w:r>
+    </w:p>
+    <w:p/>
+    <w:p>
+      <w:pPr>
+        <w:pStyle w:val="Ttulo1"/>
+        <w:rPr>
+          <w:color w:val="auto"/>
+        </w:rPr>
+      </w:pPr>
+      <w:r>
+        <w:rPr>
+          <w:color w:val="auto"/>
+        </w:rPr>
+        <w:lastRenderedPageBreak/>
+        <w:t>Si tu forma de aprender es:</w:t>
+      </w:r>
+      <w:r>
+        <w:rPr>
+          <w:color w:val="auto"/>
+        </w:rPr>
+        <w:t xml:space="preserve"> Oír, Ver, Leer.</w:t>
+      </w:r>
+    </w:p>
+    <w:p/>
+    <w:p>
+      <w:pPr>
+        <w:jc w:val="center"/>
+      </w:pPr>
+      <w:r>
+        <w:drawing>
+          <wp:inline distT="0" distB="0" distL="0" distR="0" wp14:anchorId="6E944999" wp14:editId="49D86CCA">
+            <wp:extent cx="2172003" cy="2419688"/>
+            <wp:effectExtent l="0" t="0" r="0" b="0"/>
+            <wp:docPr id="57" name="Imagen 57"/>
+            <wp:cNvGraphicFramePr>
+              <a:graphicFrameLocks xmlns:a="http://schemas.openxmlformats.org/drawingml/2006/main" noChangeAspect="1"/>
+            </wp:cNvGraphicFramePr>
+            <a:graphic xmlns:a="http://schemas.openxmlformats.org/drawingml/2006/main">
+              <a:graphicData uri="http://schemas.openxmlformats.org/drawingml/2006/picture">
+                <pic:pic xmlns:pic="http://schemas.openxmlformats.org/drawingml/2006/picture">
+                  <pic:nvPicPr>
+                    <pic:cNvPr id="1" name=""/>
+                    <pic:cNvPicPr/>
+                  </pic:nvPicPr>
+                  <pic:blipFill>
+                    <a:blip r:embed="rId62"/>
+                    <a:stretch>
+                      <a:fillRect/>
+                    </a:stretch>
+                  </pic:blipFill>
+                  <pic:spPr>
+                    <a:xfrm>
+                      <a:off x="0" y="0"/>
+                      <a:ext cx="2172003" cy="2419688"/>
+                    </a:xfrm>
+                    <a:prstGeom prst="rect">
+                      <a:avLst/>
+                    </a:prstGeom>
+                  </pic:spPr>
+                </pic:pic>
+              </a:graphicData>
+            </a:graphic>
+          </wp:inline>
+        </w:drawing>
+      </w:r>
+    </w:p>
+    <w:p>
+      <w:r>
+        <w:t xml:space="preserve">Blog </w:t>
+      </w:r>
+      <w:proofErr w:type="spellStart"/>
+      <w:r>
+        <w:t>AluraLATAM</w:t>
+      </w:r>
+      <w:proofErr w:type="spellEnd"/>
+      <w:r>
+        <w:t>.</w:t>
+      </w:r>
+    </w:p>
+    <w:p>
+      <w:pPr>
+        <w:pStyle w:val="Ttulo2"/>
+      </w:pPr>
+      <w:r>
+        <w:t>Desafío: tu momento</w:t>
+      </w:r>
+    </w:p>
+    <w:p>
+      <w:r>
+        <w:t xml:space="preserve">Ahora que conociste varias herramientas virtuales para optimizar tu proceso de actualización y aprendizaje constante, elije una de las herramientas y </w:t>
+      </w:r>
+      <w:r>
+        <w:t>utilízala</w:t>
+      </w:r>
+      <w:r>
+        <w:t xml:space="preserve"> en tu proceso de aprendizaje de esta semana.</w:t>
+      </w:r>
+    </w:p>
+    <w:p>
+      <w:r>
+        <w:t xml:space="preserve">Google </w:t>
+      </w:r>
+      <w:proofErr w:type="spellStart"/>
+      <w:r>
+        <w:t>Alerts</w:t>
+      </w:r>
+      <w:proofErr w:type="spellEnd"/>
+      <w:r>
+        <w:t xml:space="preserve">, </w:t>
+      </w:r>
+      <w:proofErr w:type="gramStart"/>
+      <w:r>
+        <w:t>Podcast..</w:t>
+      </w:r>
+      <w:proofErr w:type="gramEnd"/>
+    </w:p>
+    <w:p>
+      <w:r>
+        <w:t>TIP: considera tu estilo de aprendizaje para hacer esta elección.</w:t>
+      </w:r>
+    </w:p>
+    <w:p>
+      <w:pPr>
+        <w:pStyle w:val="Ttulo2"/>
+      </w:pPr>
+      <w:r>
+        <w:t>Conclusión del curso Aprender a Aprender</w:t>
+      </w:r>
+    </w:p>
+    <w:p>
+      <w:pPr>
+        <w:pStyle w:val="Ttulo2"/>
+        <w:jc w:val="center"/>
+      </w:pPr>
+      <w:r>
+        <w:drawing>
+          <wp:inline distT="0" distB="0" distL="0" distR="0" wp14:anchorId="466F1C1B" wp14:editId="2A38C331">
+            <wp:extent cx="3930733" cy="2606869"/>
+            <wp:effectExtent l="0" t="0" r="0" b="3175"/>
+            <wp:docPr id="58" name="Imagen 58"/>
+            <wp:cNvGraphicFramePr>
+              <a:graphicFrameLocks xmlns:a="http://schemas.openxmlformats.org/drawingml/2006/main" noChangeAspect="1"/>
+            </wp:cNvGraphicFramePr>
+            <a:graphic xmlns:a="http://schemas.openxmlformats.org/drawingml/2006/main">
+              <a:graphicData uri="http://schemas.openxmlformats.org/drawingml/2006/picture">
+                <pic:pic xmlns:pic="http://schemas.openxmlformats.org/drawingml/2006/picture">
+                  <pic:nvPicPr>
+                    <pic:cNvPr id="1" name=""/>
+                    <pic:cNvPicPr/>
+                  </pic:nvPicPr>
+                  <pic:blipFill>
+                    <a:blip r:embed="rId63"/>
+                    <a:stretch>
+                      <a:fillRect/>
+                    </a:stretch>
+                  </pic:blipFill>
+                  <pic:spPr>
+                    <a:xfrm>
+                      <a:off x="0" y="0"/>
+                      <a:ext cx="3936706" cy="2610830"/>
+                    </a:xfrm>
+                    <a:prstGeom prst="rect">
+                      <a:avLst/>
+                    </a:prstGeom>
+                  </pic:spPr>
+                </pic:pic>
+              </a:graphicData>
+            </a:graphic>
+          </wp:inline>
+        </w:drawing>
+      </w:r>
+    </w:p>
+    <w:p/>
+    <w:p/>
+    <w:p/>
+    <w:p/>
     <w:sectPr>
       <w:pgSz w:w="12240" w:h="15840"/>
       <w:pgMar w:top="1417" w:right="1701" w:bottom="1417" w:left="1701" w:header="708" w:footer="708" w:gutter="0"/>
@@ -4702,6 +6115,95 @@
 <file path=word/numbering.xml><?xml version="1.0" encoding="utf-8"?>
 <w:numbering xmlns:wpc="http://schemas.microsoft.com/office/word/2010/wordprocessingCanvas" xmlns:cx="http://schemas.microsoft.com/office/drawing/2014/chartex" xmlns:cx1="http://schemas.microsoft.com/office/drawing/2015/9/8/chartex" xmlns:cx2="http://schemas.microsoft.com/office/drawing/2015/10/21/chartex" xmlns:cx3="http://schemas.microsoft.com/office/drawing/2016/5/9/chartex" xmlns:cx4="http://schemas.microsoft.com/office/drawing/2016/5/10/chartex" xmlns:cx5="http://schemas.microsoft.com/office/drawing/2016/5/11/chartex" xmlns:cx6="http://schemas.microsoft.com/office/drawing/2016/5/12/chartex" xmlns:cx7="http://schemas.microsoft.com/office/drawing/2016/5/13/chartex" xmlns:cx8="http://schemas.microsoft.com/office/drawing/2016/5/14/chartex" xmlns:mc="http://schemas.openxmlformats.org/markup-compatibility/2006" xmlns:aink="http://schemas.microsoft.com/office/drawing/2016/ink" xmlns:am3d="http://schemas.microsoft.com/office/drawing/2017/model3d" xmlns:o="urn:schemas-microsoft-com:office:office" xmlns:oel="http://schemas.microsoft.com/office/2019/extlst" xmlns:r="http://schemas.openxmlformats.org/officeDocument/2006/relationships" xmlns:m="http://schemas.openxmlformats.org/officeDocument/2006/math" xmlns:v="urn:schemas-microsoft-com:vml" xmlns:wp14="http://schemas.microsoft.com/office/word/2010/wordprocessingDrawing" xmlns:wp="http://schemas.openxmlformats.org/drawingml/2006/wordprocessingDrawing" xmlns:w10="urn:schemas-microsoft-com:office:word" xmlns:w="http://schemas.openxmlformats.org/wordprocessingml/2006/main" xmlns:w14="http://schemas.microsoft.com/office/word/2010/wordml" xmlns:w15="http://schemas.microsoft.com/office/word/2012/wordml" xmlns:w16cex="http://schemas.microsoft.com/office/word/2018/wordml/cex" xmlns:w16cid="http://schemas.microsoft.com/office/word/2016/wordml/cid" xmlns:w16="http://schemas.microsoft.com/office/word/2018/wordml" xmlns:w16sdtdh="http://schemas.microsoft.com/office/word/2020/wordml/sdtdatahash" xmlns:w16se="http://schemas.microsoft.com/office/word/2015/wordml/symex" xmlns:wpg="http://schemas.microsoft.com/office/word/2010/wordprocessingGroup" xmlns:wpi="http://schemas.microsoft.com/office/word/2010/wordprocessingInk" xmlns:wne="http://schemas.microsoft.com/office/word/2006/wordml" xmlns:wps="http://schemas.microsoft.com/office/word/2010/wordprocessingShape" mc:Ignorable="w14 w15 w16se w16cid w16 w16cex w16sdtdh wp14">
   <w:abstractNum w:abstractNumId="0" w15:restartNumberingAfterBreak="0">
+    <w:nsid w:val="07DB1BC5"/>
+    <w:multiLevelType w:val="hybridMultilevel"/>
+    <w:tmpl w:val="62F83550"/>
+    <w:lvl w:ilvl="0" w:tplc="240A000F">
+      <w:start w:val="1"/>
+      <w:numFmt w:val="decimal"/>
+      <w:lvlText w:val="%1."/>
+      <w:lvlJc w:val="left"/>
+      <w:pPr>
+        <w:ind w:left="720" w:hanging="360"/>
+      </w:pPr>
+      <w:rPr>
+        <w:rFonts w:hint="default"/>
+      </w:rPr>
+    </w:lvl>
+    <w:lvl w:ilvl="1" w:tplc="240A0019" w:tentative="1">
+      <w:start w:val="1"/>
+      <w:numFmt w:val="lowerLetter"/>
+      <w:lvlText w:val="%2."/>
+      <w:lvlJc w:val="left"/>
+      <w:pPr>
+        <w:ind w:left="1440" w:hanging="360"/>
+      </w:pPr>
+    </w:lvl>
+    <w:lvl w:ilvl="2" w:tplc="240A001B" w:tentative="1">
+      <w:start w:val="1"/>
+      <w:numFmt w:val="lowerRoman"/>
+      <w:lvlText w:val="%3."/>
+      <w:lvlJc w:val="right"/>
+      <w:pPr>
+        <w:ind w:left="2160" w:hanging="180"/>
+      </w:pPr>
+    </w:lvl>
+    <w:lvl w:ilvl="3" w:tplc="240A000F" w:tentative="1">
+      <w:start w:val="1"/>
+      <w:numFmt w:val="decimal"/>
+      <w:lvlText w:val="%4."/>
+      <w:lvlJc w:val="left"/>
+      <w:pPr>
+        <w:ind w:left="2880" w:hanging="360"/>
+      </w:pPr>
+    </w:lvl>
+    <w:lvl w:ilvl="4" w:tplc="240A0019" w:tentative="1">
+      <w:start w:val="1"/>
+      <w:numFmt w:val="lowerLetter"/>
+      <w:lvlText w:val="%5."/>
+      <w:lvlJc w:val="left"/>
+      <w:pPr>
+        <w:ind w:left="3600" w:hanging="360"/>
+      </w:pPr>
+    </w:lvl>
+    <w:lvl w:ilvl="5" w:tplc="240A001B" w:tentative="1">
+      <w:start w:val="1"/>
+      <w:numFmt w:val="lowerRoman"/>
+      <w:lvlText w:val="%6."/>
+      <w:lvlJc w:val="right"/>
+      <w:pPr>
+        <w:ind w:left="4320" w:hanging="180"/>
+      </w:pPr>
+    </w:lvl>
+    <w:lvl w:ilvl="6" w:tplc="240A000F" w:tentative="1">
+      <w:start w:val="1"/>
+      <w:numFmt w:val="decimal"/>
+      <w:lvlText w:val="%7."/>
+      <w:lvlJc w:val="left"/>
+      <w:pPr>
+        <w:ind w:left="5040" w:hanging="360"/>
+      </w:pPr>
+    </w:lvl>
+    <w:lvl w:ilvl="7" w:tplc="240A0019" w:tentative="1">
+      <w:start w:val="1"/>
+      <w:numFmt w:val="lowerLetter"/>
+      <w:lvlText w:val="%8."/>
+      <w:lvlJc w:val="left"/>
+      <w:pPr>
+        <w:ind w:left="5760" w:hanging="360"/>
+      </w:pPr>
+    </w:lvl>
+    <w:lvl w:ilvl="8" w:tplc="240A001B" w:tentative="1">
+      <w:start w:val="1"/>
+      <w:numFmt w:val="lowerRoman"/>
+      <w:lvlText w:val="%9."/>
+      <w:lvlJc w:val="right"/>
+      <w:pPr>
+        <w:ind w:left="6480" w:hanging="180"/>
+      </w:pPr>
+    </w:lvl>
+  </w:abstractNum>
+  <w:abstractNum w:abstractNumId="1" w15:restartNumberingAfterBreak="0">
     <w:nsid w:val="0EC727F1"/>
     <w:multiLevelType w:val="hybridMultilevel"/>
     <w:tmpl w:val="BA5E4A52"/>
@@ -4813,7 +6315,7 @@
       </w:rPr>
     </w:lvl>
   </w:abstractNum>
-  <w:abstractNum w:abstractNumId="1" w15:restartNumberingAfterBreak="0">
+  <w:abstractNum w:abstractNumId="2" w15:restartNumberingAfterBreak="0">
     <w:nsid w:val="160162CE"/>
     <w:multiLevelType w:val="multilevel"/>
     <w:tmpl w:val="6ED07DCE"/>
@@ -4962,7 +6464,7 @@
       </w:rPr>
     </w:lvl>
   </w:abstractNum>
-  <w:abstractNum w:abstractNumId="2" w15:restartNumberingAfterBreak="0">
+  <w:abstractNum w:abstractNumId="3" w15:restartNumberingAfterBreak="0">
     <w:nsid w:val="1B6A765E"/>
     <w:multiLevelType w:val="multilevel"/>
     <w:tmpl w:val="ADAC0A4A"/>
@@ -5111,7 +6613,7 @@
       </w:rPr>
     </w:lvl>
   </w:abstractNum>
-  <w:abstractNum w:abstractNumId="3" w15:restartNumberingAfterBreak="0">
+  <w:abstractNum w:abstractNumId="4" w15:restartNumberingAfterBreak="0">
     <w:nsid w:val="206862C3"/>
     <w:multiLevelType w:val="multilevel"/>
     <w:tmpl w:val="3D0A0D42"/>
@@ -5260,7 +6762,7 @@
       </w:rPr>
     </w:lvl>
   </w:abstractNum>
-  <w:abstractNum w:abstractNumId="4" w15:restartNumberingAfterBreak="0">
+  <w:abstractNum w:abstractNumId="5" w15:restartNumberingAfterBreak="0">
     <w:nsid w:val="23327EB6"/>
     <w:multiLevelType w:val="multilevel"/>
     <w:tmpl w:val="A2BCAB04"/>
@@ -5409,7 +6911,7 @@
       </w:rPr>
     </w:lvl>
   </w:abstractNum>
-  <w:abstractNum w:abstractNumId="5" w15:restartNumberingAfterBreak="0">
+  <w:abstractNum w:abstractNumId="6" w15:restartNumberingAfterBreak="0">
     <w:nsid w:val="3231349D"/>
     <w:multiLevelType w:val="multilevel"/>
     <w:tmpl w:val="6BCE2C18"/>
@@ -5558,7 +7060,7 @@
       </w:rPr>
     </w:lvl>
   </w:abstractNum>
-  <w:abstractNum w:abstractNumId="6" w15:restartNumberingAfterBreak="0">
+  <w:abstractNum w:abstractNumId="7" w15:restartNumberingAfterBreak="0">
     <w:nsid w:val="342B217E"/>
     <w:multiLevelType w:val="multilevel"/>
     <w:tmpl w:val="0C3A522A"/>
@@ -5707,7 +7209,7 @@
       </w:rPr>
     </w:lvl>
   </w:abstractNum>
-  <w:abstractNum w:abstractNumId="7" w15:restartNumberingAfterBreak="0">
+  <w:abstractNum w:abstractNumId="8" w15:restartNumberingAfterBreak="0">
     <w:nsid w:val="34316F43"/>
     <w:multiLevelType w:val="multilevel"/>
     <w:tmpl w:val="36F4B47C"/>
@@ -5856,7 +7358,7 @@
       </w:rPr>
     </w:lvl>
   </w:abstractNum>
-  <w:abstractNum w:abstractNumId="8" w15:restartNumberingAfterBreak="0">
+  <w:abstractNum w:abstractNumId="9" w15:restartNumberingAfterBreak="0">
     <w:nsid w:val="34556DD1"/>
     <w:multiLevelType w:val="multilevel"/>
     <w:tmpl w:val="906A947A"/>
@@ -6005,7 +7507,7 @@
       </w:rPr>
     </w:lvl>
   </w:abstractNum>
-  <w:abstractNum w:abstractNumId="9" w15:restartNumberingAfterBreak="0">
+  <w:abstractNum w:abstractNumId="10" w15:restartNumberingAfterBreak="0">
     <w:nsid w:val="388F7907"/>
     <w:multiLevelType w:val="hybridMultilevel"/>
     <w:tmpl w:val="BC302BE2"/>
@@ -6118,7 +7620,7 @@
       </w:rPr>
     </w:lvl>
   </w:abstractNum>
-  <w:abstractNum w:abstractNumId="10" w15:restartNumberingAfterBreak="0">
+  <w:abstractNum w:abstractNumId="11" w15:restartNumberingAfterBreak="0">
     <w:nsid w:val="52456E5B"/>
     <w:multiLevelType w:val="hybridMultilevel"/>
     <w:tmpl w:val="B6EAAD5A"/>
@@ -6231,7 +7733,305 @@
       </w:rPr>
     </w:lvl>
   </w:abstractNum>
-  <w:abstractNum w:abstractNumId="11" w15:restartNumberingAfterBreak="0">
+  <w:abstractNum w:abstractNumId="12" w15:restartNumberingAfterBreak="0">
+    <w:nsid w:val="55073E9B"/>
+    <w:multiLevelType w:val="multilevel"/>
+    <w:tmpl w:val="01F6939A"/>
+    <w:lvl w:ilvl="0">
+      <w:start w:val="1"/>
+      <w:numFmt w:val="bullet"/>
+      <w:lvlText w:val=""/>
+      <w:lvlJc w:val="left"/>
+      <w:pPr>
+        <w:tabs>
+          <w:tab w:val="num" w:pos="720"/>
+        </w:tabs>
+        <w:ind w:left="720" w:hanging="360"/>
+      </w:pPr>
+      <w:rPr>
+        <w:rFonts w:ascii="Symbol" w:hAnsi="Symbol" w:hint="default"/>
+        <w:sz w:val="20"/>
+      </w:rPr>
+    </w:lvl>
+    <w:lvl w:ilvl="1" w:tentative="1">
+      <w:start w:val="1"/>
+      <w:numFmt w:val="bullet"/>
+      <w:lvlText w:val="o"/>
+      <w:lvlJc w:val="left"/>
+      <w:pPr>
+        <w:tabs>
+          <w:tab w:val="num" w:pos="1440"/>
+        </w:tabs>
+        <w:ind w:left="1440" w:hanging="360"/>
+      </w:pPr>
+      <w:rPr>
+        <w:rFonts w:ascii="Courier New" w:hAnsi="Courier New" w:hint="default"/>
+        <w:sz w:val="20"/>
+      </w:rPr>
+    </w:lvl>
+    <w:lvl w:ilvl="2" w:tentative="1">
+      <w:start w:val="1"/>
+      <w:numFmt w:val="bullet"/>
+      <w:lvlText w:val=""/>
+      <w:lvlJc w:val="left"/>
+      <w:pPr>
+        <w:tabs>
+          <w:tab w:val="num" w:pos="2160"/>
+        </w:tabs>
+        <w:ind w:left="2160" w:hanging="360"/>
+      </w:pPr>
+      <w:rPr>
+        <w:rFonts w:ascii="Wingdings" w:hAnsi="Wingdings" w:hint="default"/>
+        <w:sz w:val="20"/>
+      </w:rPr>
+    </w:lvl>
+    <w:lvl w:ilvl="3" w:tentative="1">
+      <w:start w:val="1"/>
+      <w:numFmt w:val="bullet"/>
+      <w:lvlText w:val=""/>
+      <w:lvlJc w:val="left"/>
+      <w:pPr>
+        <w:tabs>
+          <w:tab w:val="num" w:pos="2880"/>
+        </w:tabs>
+        <w:ind w:left="2880" w:hanging="360"/>
+      </w:pPr>
+      <w:rPr>
+        <w:rFonts w:ascii="Wingdings" w:hAnsi="Wingdings" w:hint="default"/>
+        <w:sz w:val="20"/>
+      </w:rPr>
+    </w:lvl>
+    <w:lvl w:ilvl="4" w:tentative="1">
+      <w:start w:val="1"/>
+      <w:numFmt w:val="bullet"/>
+      <w:lvlText w:val=""/>
+      <w:lvlJc w:val="left"/>
+      <w:pPr>
+        <w:tabs>
+          <w:tab w:val="num" w:pos="3600"/>
+        </w:tabs>
+        <w:ind w:left="3600" w:hanging="360"/>
+      </w:pPr>
+      <w:rPr>
+        <w:rFonts w:ascii="Wingdings" w:hAnsi="Wingdings" w:hint="default"/>
+        <w:sz w:val="20"/>
+      </w:rPr>
+    </w:lvl>
+    <w:lvl w:ilvl="5" w:tentative="1">
+      <w:start w:val="1"/>
+      <w:numFmt w:val="bullet"/>
+      <w:lvlText w:val=""/>
+      <w:lvlJc w:val="left"/>
+      <w:pPr>
+        <w:tabs>
+          <w:tab w:val="num" w:pos="4320"/>
+        </w:tabs>
+        <w:ind w:left="4320" w:hanging="360"/>
+      </w:pPr>
+      <w:rPr>
+        <w:rFonts w:ascii="Wingdings" w:hAnsi="Wingdings" w:hint="default"/>
+        <w:sz w:val="20"/>
+      </w:rPr>
+    </w:lvl>
+    <w:lvl w:ilvl="6" w:tentative="1">
+      <w:start w:val="1"/>
+      <w:numFmt w:val="bullet"/>
+      <w:lvlText w:val=""/>
+      <w:lvlJc w:val="left"/>
+      <w:pPr>
+        <w:tabs>
+          <w:tab w:val="num" w:pos="5040"/>
+        </w:tabs>
+        <w:ind w:left="5040" w:hanging="360"/>
+      </w:pPr>
+      <w:rPr>
+        <w:rFonts w:ascii="Wingdings" w:hAnsi="Wingdings" w:hint="default"/>
+        <w:sz w:val="20"/>
+      </w:rPr>
+    </w:lvl>
+    <w:lvl w:ilvl="7" w:tentative="1">
+      <w:start w:val="1"/>
+      <w:numFmt w:val="bullet"/>
+      <w:lvlText w:val=""/>
+      <w:lvlJc w:val="left"/>
+      <w:pPr>
+        <w:tabs>
+          <w:tab w:val="num" w:pos="5760"/>
+        </w:tabs>
+        <w:ind w:left="5760" w:hanging="360"/>
+      </w:pPr>
+      <w:rPr>
+        <w:rFonts w:ascii="Wingdings" w:hAnsi="Wingdings" w:hint="default"/>
+        <w:sz w:val="20"/>
+      </w:rPr>
+    </w:lvl>
+    <w:lvl w:ilvl="8" w:tentative="1">
+      <w:start w:val="1"/>
+      <w:numFmt w:val="bullet"/>
+      <w:lvlText w:val=""/>
+      <w:lvlJc w:val="left"/>
+      <w:pPr>
+        <w:tabs>
+          <w:tab w:val="num" w:pos="6480"/>
+        </w:tabs>
+        <w:ind w:left="6480" w:hanging="360"/>
+      </w:pPr>
+      <w:rPr>
+        <w:rFonts w:ascii="Wingdings" w:hAnsi="Wingdings" w:hint="default"/>
+        <w:sz w:val="20"/>
+      </w:rPr>
+    </w:lvl>
+  </w:abstractNum>
+  <w:abstractNum w:abstractNumId="13" w15:restartNumberingAfterBreak="0">
+    <w:nsid w:val="59821D2E"/>
+    <w:multiLevelType w:val="multilevel"/>
+    <w:tmpl w:val="4AA28462"/>
+    <w:lvl w:ilvl="0">
+      <w:start w:val="1"/>
+      <w:numFmt w:val="bullet"/>
+      <w:lvlText w:val=""/>
+      <w:lvlJc w:val="left"/>
+      <w:pPr>
+        <w:tabs>
+          <w:tab w:val="num" w:pos="720"/>
+        </w:tabs>
+        <w:ind w:left="720" w:hanging="360"/>
+      </w:pPr>
+      <w:rPr>
+        <w:rFonts w:ascii="Symbol" w:hAnsi="Symbol" w:hint="default"/>
+        <w:sz w:val="20"/>
+      </w:rPr>
+    </w:lvl>
+    <w:lvl w:ilvl="1" w:tentative="1">
+      <w:start w:val="1"/>
+      <w:numFmt w:val="bullet"/>
+      <w:lvlText w:val="o"/>
+      <w:lvlJc w:val="left"/>
+      <w:pPr>
+        <w:tabs>
+          <w:tab w:val="num" w:pos="1440"/>
+        </w:tabs>
+        <w:ind w:left="1440" w:hanging="360"/>
+      </w:pPr>
+      <w:rPr>
+        <w:rFonts w:ascii="Courier New" w:hAnsi="Courier New" w:hint="default"/>
+        <w:sz w:val="20"/>
+      </w:rPr>
+    </w:lvl>
+    <w:lvl w:ilvl="2" w:tentative="1">
+      <w:start w:val="1"/>
+      <w:numFmt w:val="bullet"/>
+      <w:lvlText w:val=""/>
+      <w:lvlJc w:val="left"/>
+      <w:pPr>
+        <w:tabs>
+          <w:tab w:val="num" w:pos="2160"/>
+        </w:tabs>
+        <w:ind w:left="2160" w:hanging="360"/>
+      </w:pPr>
+      <w:rPr>
+        <w:rFonts w:ascii="Wingdings" w:hAnsi="Wingdings" w:hint="default"/>
+        <w:sz w:val="20"/>
+      </w:rPr>
+    </w:lvl>
+    <w:lvl w:ilvl="3" w:tentative="1">
+      <w:start w:val="1"/>
+      <w:numFmt w:val="bullet"/>
+      <w:lvlText w:val=""/>
+      <w:lvlJc w:val="left"/>
+      <w:pPr>
+        <w:tabs>
+          <w:tab w:val="num" w:pos="2880"/>
+        </w:tabs>
+        <w:ind w:left="2880" w:hanging="360"/>
+      </w:pPr>
+      <w:rPr>
+        <w:rFonts w:ascii="Wingdings" w:hAnsi="Wingdings" w:hint="default"/>
+        <w:sz w:val="20"/>
+      </w:rPr>
+    </w:lvl>
+    <w:lvl w:ilvl="4" w:tentative="1">
+      <w:start w:val="1"/>
+      <w:numFmt w:val="bullet"/>
+      <w:lvlText w:val=""/>
+      <w:lvlJc w:val="left"/>
+      <w:pPr>
+        <w:tabs>
+          <w:tab w:val="num" w:pos="3600"/>
+        </w:tabs>
+        <w:ind w:left="3600" w:hanging="360"/>
+      </w:pPr>
+      <w:rPr>
+        <w:rFonts w:ascii="Wingdings" w:hAnsi="Wingdings" w:hint="default"/>
+        <w:sz w:val="20"/>
+      </w:rPr>
+    </w:lvl>
+    <w:lvl w:ilvl="5" w:tentative="1">
+      <w:start w:val="1"/>
+      <w:numFmt w:val="bullet"/>
+      <w:lvlText w:val=""/>
+      <w:lvlJc w:val="left"/>
+      <w:pPr>
+        <w:tabs>
+          <w:tab w:val="num" w:pos="4320"/>
+        </w:tabs>
+        <w:ind w:left="4320" w:hanging="360"/>
+      </w:pPr>
+      <w:rPr>
+        <w:rFonts w:ascii="Wingdings" w:hAnsi="Wingdings" w:hint="default"/>
+        <w:sz w:val="20"/>
+      </w:rPr>
+    </w:lvl>
+    <w:lvl w:ilvl="6" w:tentative="1">
+      <w:start w:val="1"/>
+      <w:numFmt w:val="bullet"/>
+      <w:lvlText w:val=""/>
+      <w:lvlJc w:val="left"/>
+      <w:pPr>
+        <w:tabs>
+          <w:tab w:val="num" w:pos="5040"/>
+        </w:tabs>
+        <w:ind w:left="5040" w:hanging="360"/>
+      </w:pPr>
+      <w:rPr>
+        <w:rFonts w:ascii="Wingdings" w:hAnsi="Wingdings" w:hint="default"/>
+        <w:sz w:val="20"/>
+      </w:rPr>
+    </w:lvl>
+    <w:lvl w:ilvl="7" w:tentative="1">
+      <w:start w:val="1"/>
+      <w:numFmt w:val="bullet"/>
+      <w:lvlText w:val=""/>
+      <w:lvlJc w:val="left"/>
+      <w:pPr>
+        <w:tabs>
+          <w:tab w:val="num" w:pos="5760"/>
+        </w:tabs>
+        <w:ind w:left="5760" w:hanging="360"/>
+      </w:pPr>
+      <w:rPr>
+        <w:rFonts w:ascii="Wingdings" w:hAnsi="Wingdings" w:hint="default"/>
+        <w:sz w:val="20"/>
+      </w:rPr>
+    </w:lvl>
+    <w:lvl w:ilvl="8" w:tentative="1">
+      <w:start w:val="1"/>
+      <w:numFmt w:val="bullet"/>
+      <w:lvlText w:val=""/>
+      <w:lvlJc w:val="left"/>
+      <w:pPr>
+        <w:tabs>
+          <w:tab w:val="num" w:pos="6480"/>
+        </w:tabs>
+        <w:ind w:left="6480" w:hanging="360"/>
+      </w:pPr>
+      <w:rPr>
+        <w:rFonts w:ascii="Wingdings" w:hAnsi="Wingdings" w:hint="default"/>
+        <w:sz w:val="20"/>
+      </w:rPr>
+    </w:lvl>
+  </w:abstractNum>
+  <w:abstractNum w:abstractNumId="14" w15:restartNumberingAfterBreak="0">
     <w:nsid w:val="59F260BA"/>
     <w:multiLevelType w:val="hybridMultilevel"/>
     <w:tmpl w:val="1E586E12"/>
@@ -6344,7 +8144,119 @@
       </w:rPr>
     </w:lvl>
   </w:abstractNum>
-  <w:abstractNum w:abstractNumId="12" w15:restartNumberingAfterBreak="0">
+  <w:abstractNum w:abstractNumId="15" w15:restartNumberingAfterBreak="0">
+    <w:nsid w:val="635E55C0"/>
+    <w:multiLevelType w:val="hybridMultilevel"/>
+    <w:tmpl w:val="D26AD654"/>
+    <w:lvl w:ilvl="0" w:tplc="60680B46">
+      <w:numFmt w:val="bullet"/>
+      <w:lvlText w:val="-"/>
+      <w:lvlJc w:val="left"/>
+      <w:pPr>
+        <w:ind w:left="720" w:hanging="360"/>
+      </w:pPr>
+      <w:rPr>
+        <w:rFonts w:ascii="Calibri" w:eastAsiaTheme="minorHAnsi" w:hAnsi="Calibri" w:cs="Calibri" w:hint="default"/>
+      </w:rPr>
+    </w:lvl>
+    <w:lvl w:ilvl="1" w:tplc="240A0003" w:tentative="1">
+      <w:start w:val="1"/>
+      <w:numFmt w:val="bullet"/>
+      <w:lvlText w:val="o"/>
+      <w:lvlJc w:val="left"/>
+      <w:pPr>
+        <w:ind w:left="1440" w:hanging="360"/>
+      </w:pPr>
+      <w:rPr>
+        <w:rFonts w:ascii="Courier New" w:hAnsi="Courier New" w:cs="Courier New" w:hint="default"/>
+      </w:rPr>
+    </w:lvl>
+    <w:lvl w:ilvl="2" w:tplc="240A0005" w:tentative="1">
+      <w:start w:val="1"/>
+      <w:numFmt w:val="bullet"/>
+      <w:lvlText w:val=""/>
+      <w:lvlJc w:val="left"/>
+      <w:pPr>
+        <w:ind w:left="2160" w:hanging="360"/>
+      </w:pPr>
+      <w:rPr>
+        <w:rFonts w:ascii="Wingdings" w:hAnsi="Wingdings" w:hint="default"/>
+      </w:rPr>
+    </w:lvl>
+    <w:lvl w:ilvl="3" w:tplc="240A0001" w:tentative="1">
+      <w:start w:val="1"/>
+      <w:numFmt w:val="bullet"/>
+      <w:lvlText w:val=""/>
+      <w:lvlJc w:val="left"/>
+      <w:pPr>
+        <w:ind w:left="2880" w:hanging="360"/>
+      </w:pPr>
+      <w:rPr>
+        <w:rFonts w:ascii="Symbol" w:hAnsi="Symbol" w:hint="default"/>
+      </w:rPr>
+    </w:lvl>
+    <w:lvl w:ilvl="4" w:tplc="240A0003" w:tentative="1">
+      <w:start w:val="1"/>
+      <w:numFmt w:val="bullet"/>
+      <w:lvlText w:val="o"/>
+      <w:lvlJc w:val="left"/>
+      <w:pPr>
+        <w:ind w:left="3600" w:hanging="360"/>
+      </w:pPr>
+      <w:rPr>
+        <w:rFonts w:ascii="Courier New" w:hAnsi="Courier New" w:cs="Courier New" w:hint="default"/>
+      </w:rPr>
+    </w:lvl>
+    <w:lvl w:ilvl="5" w:tplc="240A0005" w:tentative="1">
+      <w:start w:val="1"/>
+      <w:numFmt w:val="bullet"/>
+      <w:lvlText w:val=""/>
+      <w:lvlJc w:val="left"/>
+      <w:pPr>
+        <w:ind w:left="4320" w:hanging="360"/>
+      </w:pPr>
+      <w:rPr>
+        <w:rFonts w:ascii="Wingdings" w:hAnsi="Wingdings" w:hint="default"/>
+      </w:rPr>
+    </w:lvl>
+    <w:lvl w:ilvl="6" w:tplc="240A0001" w:tentative="1">
+      <w:start w:val="1"/>
+      <w:numFmt w:val="bullet"/>
+      <w:lvlText w:val=""/>
+      <w:lvlJc w:val="left"/>
+      <w:pPr>
+        <w:ind w:left="5040" w:hanging="360"/>
+      </w:pPr>
+      <w:rPr>
+        <w:rFonts w:ascii="Symbol" w:hAnsi="Symbol" w:hint="default"/>
+      </w:rPr>
+    </w:lvl>
+    <w:lvl w:ilvl="7" w:tplc="240A0003" w:tentative="1">
+      <w:start w:val="1"/>
+      <w:numFmt w:val="bullet"/>
+      <w:lvlText w:val="o"/>
+      <w:lvlJc w:val="left"/>
+      <w:pPr>
+        <w:ind w:left="5760" w:hanging="360"/>
+      </w:pPr>
+      <w:rPr>
+        <w:rFonts w:ascii="Courier New" w:hAnsi="Courier New" w:cs="Courier New" w:hint="default"/>
+      </w:rPr>
+    </w:lvl>
+    <w:lvl w:ilvl="8" w:tplc="240A0005" w:tentative="1">
+      <w:start w:val="1"/>
+      <w:numFmt w:val="bullet"/>
+      <w:lvlText w:val=""/>
+      <w:lvlJc w:val="left"/>
+      <w:pPr>
+        <w:ind w:left="6480" w:hanging="360"/>
+      </w:pPr>
+      <w:rPr>
+        <w:rFonts w:ascii="Wingdings" w:hAnsi="Wingdings" w:hint="default"/>
+      </w:rPr>
+    </w:lvl>
+  </w:abstractNum>
+  <w:abstractNum w:abstractNumId="16" w15:restartNumberingAfterBreak="0">
     <w:nsid w:val="7B042558"/>
     <w:multiLevelType w:val="hybridMultilevel"/>
     <w:tmpl w:val="9760D46A"/>
@@ -6457,7 +8369,7 @@
       </w:rPr>
     </w:lvl>
   </w:abstractNum>
-  <w:abstractNum w:abstractNumId="13" w15:restartNumberingAfterBreak="0">
+  <w:abstractNum w:abstractNumId="17" w15:restartNumberingAfterBreak="0">
     <w:nsid w:val="7E08450E"/>
     <w:multiLevelType w:val="multilevel"/>
     <w:tmpl w:val="F350F41E"/>
@@ -6607,46 +8519,58 @@
     </w:lvl>
   </w:abstractNum>
   <w:num w:numId="1" w16cid:durableId="191578599">
+    <w:abstractNumId w:val="2"/>
+  </w:num>
+  <w:num w:numId="2" w16cid:durableId="39062399">
+    <w:abstractNumId w:val="3"/>
+  </w:num>
+  <w:num w:numId="3" w16cid:durableId="1644692984">
     <w:abstractNumId w:val="1"/>
   </w:num>
-  <w:num w:numId="2" w16cid:durableId="39062399">
-    <w:abstractNumId w:val="2"/>
+  <w:num w:numId="4" w16cid:durableId="568806120">
+    <w:abstractNumId w:val="5"/>
   </w:num>
-  <w:num w:numId="3" w16cid:durableId="1644692984">
+  <w:num w:numId="5" w16cid:durableId="1806852790">
+    <w:abstractNumId w:val="9"/>
+  </w:num>
+  <w:num w:numId="6" w16cid:durableId="1278221679">
+    <w:abstractNumId w:val="7"/>
+  </w:num>
+  <w:num w:numId="7" w16cid:durableId="778529114">
+    <w:abstractNumId w:val="8"/>
+  </w:num>
+  <w:num w:numId="8" w16cid:durableId="1809086456">
+    <w:abstractNumId w:val="10"/>
+  </w:num>
+  <w:num w:numId="9" w16cid:durableId="735510974">
+    <w:abstractNumId w:val="4"/>
+  </w:num>
+  <w:num w:numId="10" w16cid:durableId="699084721">
+    <w:abstractNumId w:val="14"/>
+  </w:num>
+  <w:num w:numId="11" w16cid:durableId="795680148">
+    <w:abstractNumId w:val="17"/>
+  </w:num>
+  <w:num w:numId="12" w16cid:durableId="1644772525">
+    <w:abstractNumId w:val="16"/>
+  </w:num>
+  <w:num w:numId="13" w16cid:durableId="147287533">
+    <w:abstractNumId w:val="6"/>
+  </w:num>
+  <w:num w:numId="14" w16cid:durableId="1385063872">
+    <w:abstractNumId w:val="11"/>
+  </w:num>
+  <w:num w:numId="15" w16cid:durableId="870069869">
     <w:abstractNumId w:val="0"/>
   </w:num>
-  <w:num w:numId="4" w16cid:durableId="568806120">
-    <w:abstractNumId w:val="4"/>
+  <w:num w:numId="16" w16cid:durableId="234825856">
+    <w:abstractNumId w:val="12"/>
   </w:num>
-  <w:num w:numId="5" w16cid:durableId="1806852790">
-    <w:abstractNumId w:val="8"/>
-  </w:num>
-  <w:num w:numId="6" w16cid:durableId="1278221679">
-    <w:abstractNumId w:val="6"/>
-  </w:num>
-  <w:num w:numId="7" w16cid:durableId="778529114">
-    <w:abstractNumId w:val="7"/>
-  </w:num>
-  <w:num w:numId="8" w16cid:durableId="1809086456">
-    <w:abstractNumId w:val="9"/>
-  </w:num>
-  <w:num w:numId="9" w16cid:durableId="735510974">
-    <w:abstractNumId w:val="3"/>
-  </w:num>
-  <w:num w:numId="10" w16cid:durableId="699084721">
-    <w:abstractNumId w:val="11"/>
-  </w:num>
-  <w:num w:numId="11" w16cid:durableId="795680148">
+  <w:num w:numId="17" w16cid:durableId="459148706">
     <w:abstractNumId w:val="13"/>
   </w:num>
-  <w:num w:numId="12" w16cid:durableId="1644772525">
-    <w:abstractNumId w:val="12"/>
-  </w:num>
-  <w:num w:numId="13" w16cid:durableId="147287533">
-    <w:abstractNumId w:val="5"/>
-  </w:num>
-  <w:num w:numId="14" w16cid:durableId="1385063872">
-    <w:abstractNumId w:val="10"/>
+  <w:num w:numId="18" w16cid:durableId="1053195418">
+    <w:abstractNumId w:val="15"/>
   </w:num>
 </w:numbering>
 </file>
@@ -7098,7 +9022,6 @@
   <w:style w:type="character" w:default="1" w:styleId="Fuentedeprrafopredeter">
     <w:name w:val="Default Paragraph Font"/>
     <w:uiPriority w:val="1"/>
-    <w:semiHidden/>
     <w:unhideWhenUsed/>
   </w:style>
   <w:style w:type="table" w:default="1" w:styleId="Tablanormal">

</xml_diff>

<commit_message>
Curso de LInkedIn: Como hacer qeu tu perfil trabaje por ti
</commit_message>
<xml_diff>
--- a/Desarrollo Personal G5 - ONE/Soft Skills/1. Curso de Aprender a aprender tecnicas para tu autodesarrollo/Notas.docx
+++ b/Desarrollo Personal G5 - ONE/Soft Skills/1. Curso de Aprender a aprender tecnicas para tu autodesarrollo/Notas.docx
@@ -2,6 +2,46 @@
 <file path=word/document.xml><?xml version="1.0" encoding="utf-8"?>
 <w:document xmlns:wpc="http://schemas.microsoft.com/office/word/2010/wordprocessingCanvas" xmlns:cx="http://schemas.microsoft.com/office/drawing/2014/chartex" xmlns:cx1="http://schemas.microsoft.com/office/drawing/2015/9/8/chartex" xmlns:cx2="http://schemas.microsoft.com/office/drawing/2015/10/21/chartex" xmlns:cx3="http://schemas.microsoft.com/office/drawing/2016/5/9/chartex" xmlns:cx4="http://schemas.microsoft.com/office/drawing/2016/5/10/chartex" xmlns:cx5="http://schemas.microsoft.com/office/drawing/2016/5/11/chartex" xmlns:cx6="http://schemas.microsoft.com/office/drawing/2016/5/12/chartex" xmlns:cx7="http://schemas.microsoft.com/office/drawing/2016/5/13/chartex" xmlns:cx8="http://schemas.microsoft.com/office/drawing/2016/5/14/chartex" xmlns:mc="http://schemas.openxmlformats.org/markup-compatibility/2006" xmlns:aink="http://schemas.microsoft.com/office/drawing/2016/ink" xmlns:am3d="http://schemas.microsoft.com/office/drawing/2017/model3d" xmlns:o="urn:schemas-microsoft-com:office:office" xmlns:oel="http://schemas.microsoft.com/office/2019/extlst" xmlns:r="http://schemas.openxmlformats.org/officeDocument/2006/relationships" xmlns:m="http://schemas.openxmlformats.org/officeDocument/2006/math" xmlns:v="urn:schemas-microsoft-com:vml" xmlns:wp14="http://schemas.microsoft.com/office/word/2010/wordprocessingDrawing" xmlns:wp="http://schemas.openxmlformats.org/drawingml/2006/wordprocessingDrawing" xmlns:w10="urn:schemas-microsoft-com:office:word" xmlns:w="http://schemas.openxmlformats.org/wordprocessingml/2006/main" xmlns:w14="http://schemas.microsoft.com/office/word/2010/wordml" xmlns:w15="http://schemas.microsoft.com/office/word/2012/wordml" xmlns:w16cex="http://schemas.microsoft.com/office/word/2018/wordml/cex" xmlns:w16cid="http://schemas.microsoft.com/office/word/2016/wordml/cid" xmlns:w16="http://schemas.microsoft.com/office/word/2018/wordml" xmlns:w16sdtdh="http://schemas.microsoft.com/office/word/2020/wordml/sdtdatahash" xmlns:w16se="http://schemas.microsoft.com/office/word/2015/wordml/symex" xmlns:wpg="http://schemas.microsoft.com/office/word/2010/wordprocessingGroup" xmlns:wpi="http://schemas.microsoft.com/office/word/2010/wordprocessingInk" xmlns:wne="http://schemas.microsoft.com/office/word/2006/wordml" xmlns:wps="http://schemas.microsoft.com/office/word/2010/wordprocessingShape" mc:Ignorable="w14 w15 w16se w16cid w16 w16cex w16sdtdh wp14">
   <w:body>
+    <w:p>
+      <w:pPr>
+        <w:pStyle w:val="Ttulo2"/>
+        <w:rPr>
+          <w:sz w:val="48"/>
+          <w:szCs w:val="48"/>
+        </w:rPr>
+      </w:pPr>
+      <w:r>
+        <w:rPr>
+          <w:sz w:val="48"/>
+          <w:szCs w:val="48"/>
+        </w:rPr>
+        <w:t xml:space="preserve">Curso de </w:t>
+      </w:r>
+      <w:r>
+        <w:rPr>
+          <w:rFonts w:eastAsiaTheme="majorEastAsia"/>
+          <w:sz w:val="48"/>
+          <w:szCs w:val="48"/>
+        </w:rPr>
+        <w:t xml:space="preserve">Aprender a aprender: </w:t>
+      </w:r>
+      <w:r>
+        <w:rPr>
+          <w:rFonts w:eastAsiaTheme="majorEastAsia"/>
+          <w:sz w:val="48"/>
+          <w:szCs w:val="48"/>
+        </w:rPr>
+        <w:t>T</w:t>
+      </w:r>
+      <w:r>
+        <w:rPr>
+          <w:rFonts w:eastAsiaTheme="majorEastAsia"/>
+          <w:sz w:val="48"/>
+          <w:szCs w:val="48"/>
+        </w:rPr>
+        <w:t>écnicas para tu autodesarrollo</w:t>
+      </w:r>
+    </w:p>
     <w:p>
       <w:pPr>
         <w:pStyle w:val="Ttulo2"/>
@@ -225,6 +265,7 @@
           <w:sz w:val="27"/>
           <w:szCs w:val="27"/>
         </w:rPr>
+        <w:lastRenderedPageBreak/>
         <w:t>Tener un talento nato para programar, saber muchos lenguajes de programación.</w:t>
       </w:r>
     </w:p>
@@ -244,7 +285,6 @@
           <w:sz w:val="27"/>
           <w:szCs w:val="27"/>
         </w:rPr>
-        <w:lastRenderedPageBreak/>
         <w:t>En tu mercado laboral, ¿qué está cambiando? ¿Qué debería de ser un punto de estudios ahora?</w:t>
       </w:r>
     </w:p>
@@ -443,6 +483,7 @@
         <w:rPr>
           <w:noProof/>
         </w:rPr>
+        <w:lastRenderedPageBreak/>
         <w:drawing>
           <wp:inline distT="0" distB="0" distL="0" distR="0" wp14:anchorId="031E9995" wp14:editId="47F698DC">
             <wp:extent cx="2543530" cy="2076740"/>
@@ -482,7 +523,6 @@
     </w:p>
     <w:p>
       <w:r>
-        <w:lastRenderedPageBreak/>
         <w:t>Se pensaba que se profundizaba hasta los 25 años, pero no es así, a lo largo de la vida también logramos aprender más.</w:t>
       </w:r>
     </w:p>
@@ -593,6 +633,7 @@
         <w:rPr>
           <w:noProof/>
         </w:rPr>
+        <w:lastRenderedPageBreak/>
         <w:drawing>
           <wp:inline distT="0" distB="0" distL="0" distR="0" wp14:anchorId="68C810A5" wp14:editId="5E336C8C">
             <wp:extent cx="4534533" cy="1952898"/>
@@ -642,203 +683,203 @@
           <w:sz w:val="29"/>
           <w:szCs w:val="29"/>
         </w:rPr>
+        <w:br/>
+      </w:r>
+      <w:r>
+        <w:rPr>
+          <w:rFonts w:eastAsiaTheme="majorEastAsia"/>
+        </w:rPr>
+        <w:t xml:space="preserve">Desafío: tu </w:t>
+      </w:r>
+      <w:proofErr w:type="spellStart"/>
+      <w:r>
+        <w:rPr>
+          <w:rFonts w:eastAsiaTheme="majorEastAsia"/>
+        </w:rPr>
+        <w:t>Ikigai</w:t>
+      </w:r>
+      <w:proofErr w:type="spellEnd"/>
+    </w:p>
+    <w:p>
+      <w:pPr>
+        <w:jc w:val="both"/>
+      </w:pPr>
+      <w:r>
+        <w:t xml:space="preserve">¿Cuál es tu </w:t>
+      </w:r>
+      <w:proofErr w:type="spellStart"/>
+      <w:r>
+        <w:t>Ikigai</w:t>
+      </w:r>
+      <w:proofErr w:type="spellEnd"/>
+      <w:r>
+        <w:t xml:space="preserve">? Completa las frases abajo y empieza a entender cuál puede ser tu </w:t>
+      </w:r>
+      <w:proofErr w:type="spellStart"/>
+      <w:r>
+        <w:t>Ikigai</w:t>
+      </w:r>
+      <w:proofErr w:type="spellEnd"/>
+      <w:r>
+        <w:t>.</w:t>
+      </w:r>
+    </w:p>
+    <w:p>
+      <w:pPr>
+        <w:jc w:val="both"/>
+      </w:pPr>
+      <w:r>
+        <w:t>LO QUE AMAS:</w:t>
+      </w:r>
+    </w:p>
+    <w:p>
+      <w:pPr>
+        <w:jc w:val="both"/>
+      </w:pPr>
+      <w:r>
+        <w:t>1.</w:t>
+      </w:r>
+      <w:r>
+        <w:t xml:space="preserve"> </w:t>
+      </w:r>
+    </w:p>
+    <w:p>
+      <w:pPr>
+        <w:jc w:val="both"/>
+      </w:pPr>
+      <w:r>
+        <w:t>2.</w:t>
+      </w:r>
+      <w:r>
+        <w:t xml:space="preserve"> </w:t>
+      </w:r>
+    </w:p>
+    <w:p>
+      <w:pPr>
+        <w:jc w:val="both"/>
+      </w:pPr>
+      <w:r>
+        <w:t>3.</w:t>
+      </w:r>
+    </w:p>
+    <w:p>
+      <w:pPr>
+        <w:jc w:val="both"/>
+      </w:pPr>
+      <w:r>
+        <w:t>LO QUE HACES BIEN:</w:t>
+      </w:r>
+    </w:p>
+    <w:p>
+      <w:pPr>
+        <w:jc w:val="both"/>
+      </w:pPr>
+      <w:r>
+        <w:t>1.</w:t>
+      </w:r>
+    </w:p>
+    <w:p>
+      <w:pPr>
+        <w:jc w:val="both"/>
+      </w:pPr>
+      <w:r>
+        <w:t>2.</w:t>
+      </w:r>
+    </w:p>
+    <w:p>
+      <w:pPr>
+        <w:jc w:val="both"/>
+      </w:pPr>
+      <w:r>
+        <w:t>3.</w:t>
+      </w:r>
+    </w:p>
+    <w:p>
+      <w:pPr>
+        <w:jc w:val="both"/>
+      </w:pPr>
+      <w:r>
+        <w:t>LO QUE PUEDE SER PAGO PARA HACER:</w:t>
+      </w:r>
+    </w:p>
+    <w:p>
+      <w:pPr>
+        <w:jc w:val="both"/>
+      </w:pPr>
+      <w:r>
+        <w:t>1.</w:t>
+      </w:r>
+    </w:p>
+    <w:p>
+      <w:pPr>
+        <w:jc w:val="both"/>
+      </w:pPr>
+      <w:r>
+        <w:t>2.</w:t>
+      </w:r>
+    </w:p>
+    <w:p>
+      <w:pPr>
+        <w:jc w:val="both"/>
+      </w:pPr>
+      <w:r>
+        <w:t>3.</w:t>
+      </w:r>
+    </w:p>
+    <w:p>
+      <w:pPr>
+        <w:jc w:val="both"/>
+      </w:pPr>
+      <w:r>
+        <w:t>LO QUE EL MUNDO NECESITA:</w:t>
+      </w:r>
+    </w:p>
+    <w:p>
+      <w:pPr>
+        <w:jc w:val="both"/>
+      </w:pPr>
+      <w:r>
+        <w:t>1.</w:t>
+      </w:r>
+    </w:p>
+    <w:p>
+      <w:pPr>
+        <w:jc w:val="both"/>
+      </w:pPr>
+      <w:r>
+        <w:t>2.</w:t>
+      </w:r>
+    </w:p>
+    <w:p>
+      <w:pPr>
+        <w:jc w:val="both"/>
+      </w:pPr>
+      <w:r>
+        <w:t>3.</w:t>
+      </w:r>
+    </w:p>
+    <w:p>
+      <w:pPr>
+        <w:jc w:val="both"/>
+      </w:pPr>
+      <w:r>
+        <w:t xml:space="preserve">Ahora haz un cruce entre estas habilidades listadas. ¿Cómo podrías juntarlas y definir un posible </w:t>
+      </w:r>
+      <w:proofErr w:type="spellStart"/>
+      <w:r>
+        <w:t>Ikigai</w:t>
+      </w:r>
+      <w:proofErr w:type="spellEnd"/>
+      <w:r>
+        <w:t>?</w:t>
+      </w:r>
+    </w:p>
+    <w:p>
+      <w:pPr>
+        <w:pStyle w:val="Ttulo2"/>
+      </w:pPr>
+      <w:r>
         <w:lastRenderedPageBreak/>
-        <w:br/>
-      </w:r>
-      <w:r>
-        <w:rPr>
-          <w:rFonts w:eastAsiaTheme="majorEastAsia"/>
-        </w:rPr>
-        <w:t xml:space="preserve">Desafío: tu </w:t>
-      </w:r>
-      <w:proofErr w:type="spellStart"/>
-      <w:r>
-        <w:rPr>
-          <w:rFonts w:eastAsiaTheme="majorEastAsia"/>
-        </w:rPr>
-        <w:t>Ikigai</w:t>
-      </w:r>
-      <w:proofErr w:type="spellEnd"/>
-    </w:p>
-    <w:p>
-      <w:pPr>
-        <w:jc w:val="both"/>
-      </w:pPr>
-      <w:r>
-        <w:t xml:space="preserve">¿Cuál es tu </w:t>
-      </w:r>
-      <w:proofErr w:type="spellStart"/>
-      <w:r>
-        <w:t>Ikigai</w:t>
-      </w:r>
-      <w:proofErr w:type="spellEnd"/>
-      <w:r>
-        <w:t xml:space="preserve">? Completa las frases abajo y empieza a entender cuál puede ser tu </w:t>
-      </w:r>
-      <w:proofErr w:type="spellStart"/>
-      <w:r>
-        <w:t>Ikigai</w:t>
-      </w:r>
-      <w:proofErr w:type="spellEnd"/>
-      <w:r>
-        <w:t>.</w:t>
-      </w:r>
-    </w:p>
-    <w:p>
-      <w:pPr>
-        <w:jc w:val="both"/>
-      </w:pPr>
-      <w:r>
-        <w:t>LO QUE AMAS:</w:t>
-      </w:r>
-    </w:p>
-    <w:p>
-      <w:pPr>
-        <w:jc w:val="both"/>
-      </w:pPr>
-      <w:r>
-        <w:t>1.</w:t>
-      </w:r>
-      <w:r>
-        <w:t xml:space="preserve"> </w:t>
-      </w:r>
-    </w:p>
-    <w:p>
-      <w:pPr>
-        <w:jc w:val="both"/>
-      </w:pPr>
-      <w:r>
-        <w:t>2.</w:t>
-      </w:r>
-      <w:r>
-        <w:t xml:space="preserve"> </w:t>
-      </w:r>
-    </w:p>
-    <w:p>
-      <w:pPr>
-        <w:jc w:val="both"/>
-      </w:pPr>
-      <w:r>
-        <w:t>3.</w:t>
-      </w:r>
-    </w:p>
-    <w:p>
-      <w:pPr>
-        <w:jc w:val="both"/>
-      </w:pPr>
-      <w:r>
-        <w:t>LO QUE HACES BIEN:</w:t>
-      </w:r>
-    </w:p>
-    <w:p>
-      <w:pPr>
-        <w:jc w:val="both"/>
-      </w:pPr>
-      <w:r>
-        <w:t>1.</w:t>
-      </w:r>
-    </w:p>
-    <w:p>
-      <w:pPr>
-        <w:jc w:val="both"/>
-      </w:pPr>
-      <w:r>
-        <w:t>2.</w:t>
-      </w:r>
-    </w:p>
-    <w:p>
-      <w:pPr>
-        <w:jc w:val="both"/>
-      </w:pPr>
-      <w:r>
-        <w:t>3.</w:t>
-      </w:r>
-    </w:p>
-    <w:p>
-      <w:pPr>
-        <w:jc w:val="both"/>
-      </w:pPr>
-      <w:r>
-        <w:t>LO QUE PUEDE SER PAGO PARA HACER:</w:t>
-      </w:r>
-    </w:p>
-    <w:p>
-      <w:pPr>
-        <w:jc w:val="both"/>
-      </w:pPr>
-      <w:r>
-        <w:t>1.</w:t>
-      </w:r>
-    </w:p>
-    <w:p>
-      <w:pPr>
-        <w:jc w:val="both"/>
-      </w:pPr>
-      <w:r>
-        <w:t>2.</w:t>
-      </w:r>
-    </w:p>
-    <w:p>
-      <w:pPr>
-        <w:jc w:val="both"/>
-      </w:pPr>
-      <w:r>
-        <w:t>3.</w:t>
-      </w:r>
-    </w:p>
-    <w:p>
-      <w:pPr>
-        <w:jc w:val="both"/>
-      </w:pPr>
-      <w:r>
-        <w:t>LO QUE EL MUNDO NECESITA:</w:t>
-      </w:r>
-    </w:p>
-    <w:p>
-      <w:pPr>
-        <w:jc w:val="both"/>
-      </w:pPr>
-      <w:r>
-        <w:t>1.</w:t>
-      </w:r>
-    </w:p>
-    <w:p>
-      <w:pPr>
-        <w:jc w:val="both"/>
-      </w:pPr>
-      <w:r>
-        <w:t>2.</w:t>
-      </w:r>
-    </w:p>
-    <w:p>
-      <w:pPr>
-        <w:jc w:val="both"/>
-      </w:pPr>
-      <w:r>
-        <w:t>3.</w:t>
-      </w:r>
-    </w:p>
-    <w:p>
-      <w:pPr>
-        <w:jc w:val="both"/>
-      </w:pPr>
-      <w:r>
-        <w:t xml:space="preserve">Ahora haz un cruce entre estas habilidades listadas. ¿Cómo podrías juntarlas y definir un posible </w:t>
-      </w:r>
-      <w:proofErr w:type="spellStart"/>
-      <w:r>
-        <w:t>Ikigai</w:t>
-      </w:r>
-      <w:proofErr w:type="spellEnd"/>
-      <w:r>
-        <w:t>?</w:t>
-      </w:r>
-    </w:p>
-    <w:p>
-      <w:pPr>
-        <w:pStyle w:val="Ttulo2"/>
-      </w:pPr>
-      <w:r>
         <w:t>Estilos de aprendizaje</w:t>
       </w:r>
       <w:r>
@@ -876,7 +917,6 @@
         <w:rPr>
           <w:noProof/>
         </w:rPr>
-        <w:lastRenderedPageBreak/>
         <w:drawing>
           <wp:inline distT="0" distB="0" distL="0" distR="0" wp14:anchorId="350BF1E1" wp14:editId="7933337B">
             <wp:extent cx="4112450" cy="3229223"/>
@@ -1045,11 +1085,6 @@
         <w:t>Estilos de Aprendizaje</w:t>
       </w:r>
     </w:p>
-    <w:p/>
-    <w:p/>
-    <w:p/>
-    <w:p/>
-    <w:p/>
     <w:p>
       <w:pPr>
         <w:pStyle w:val="Ttulo2"/>
@@ -3721,6 +3756,9 @@
         <w:jc w:val="center"/>
       </w:pPr>
       <w:r>
+        <w:rPr>
+          <w:noProof/>
+        </w:rPr>
         <w:drawing>
           <wp:inline distT="0" distB="0" distL="0" distR="0" wp14:anchorId="68D84DA4" wp14:editId="4D278523">
             <wp:extent cx="3791479" cy="609685"/>
@@ -3768,6 +3806,9 @@
         <w:jc w:val="center"/>
       </w:pPr>
       <w:r>
+        <w:rPr>
+          <w:noProof/>
+        </w:rPr>
         <w:drawing>
           <wp:inline distT="0" distB="0" distL="0" distR="0" wp14:anchorId="1AFC1F3D" wp14:editId="55472F77">
             <wp:extent cx="3439005" cy="1343212"/>
@@ -3937,6 +3978,9 @@
         <w:jc w:val="center"/>
       </w:pPr>
       <w:r>
+        <w:rPr>
+          <w:noProof/>
+        </w:rPr>
         <w:drawing>
           <wp:inline distT="0" distB="0" distL="0" distR="0" wp14:anchorId="5C030EA2" wp14:editId="7A799971">
             <wp:extent cx="5612130" cy="814705"/>
@@ -4184,6 +4228,9 @@
         <w:jc w:val="center"/>
       </w:pPr>
       <w:r>
+        <w:rPr>
+          <w:noProof/>
+        </w:rPr>
         <w:drawing>
           <wp:inline distT="0" distB="0" distL="0" distR="0" wp14:anchorId="79FE0659" wp14:editId="1C63047D">
             <wp:extent cx="3252746" cy="1921213"/>
@@ -4241,6 +4288,9 @@
         <w:jc w:val="center"/>
       </w:pPr>
       <w:r>
+        <w:rPr>
+          <w:noProof/>
+        </w:rPr>
         <w:lastRenderedPageBreak/>
         <w:drawing>
           <wp:inline distT="0" distB="0" distL="0" distR="0" wp14:anchorId="27C989D9" wp14:editId="7DB9DF0F">
@@ -4380,6 +4430,9 @@
         <w:jc w:val="center"/>
       </w:pPr>
       <w:r>
+        <w:rPr>
+          <w:noProof/>
+        </w:rPr>
         <w:drawing>
           <wp:inline distT="0" distB="0" distL="0" distR="0" wp14:anchorId="2DCDC483" wp14:editId="35D7C924">
             <wp:extent cx="2958453" cy="1638794"/>
@@ -4423,6 +4476,9 @@
         <w:jc w:val="center"/>
       </w:pPr>
       <w:r>
+        <w:rPr>
+          <w:noProof/>
+        </w:rPr>
         <w:drawing>
           <wp:inline distT="0" distB="0" distL="0" distR="0" wp14:anchorId="51F41920" wp14:editId="566E3B3B">
             <wp:extent cx="3016332" cy="746309"/>
@@ -4470,6 +4526,9 @@
         <w:jc w:val="center"/>
       </w:pPr>
       <w:r>
+        <w:rPr>
+          <w:noProof/>
+        </w:rPr>
         <w:drawing>
           <wp:inline distT="0" distB="0" distL="0" distR="0" wp14:anchorId="1D14C160" wp14:editId="1103A2A2">
             <wp:extent cx="3563273" cy="1983179"/>
@@ -4522,6 +4581,9 @@
         <w:jc w:val="center"/>
       </w:pPr>
       <w:r>
+        <w:rPr>
+          <w:noProof/>
+        </w:rPr>
         <w:drawing>
           <wp:inline distT="0" distB="0" distL="0" distR="0" wp14:anchorId="4E017E26" wp14:editId="5D0F4D9C">
             <wp:extent cx="3664832" cy="2019919"/>
@@ -4564,6 +4626,9 @@
         <w:jc w:val="center"/>
       </w:pPr>
       <w:r>
+        <w:rPr>
+          <w:noProof/>
+        </w:rPr>
         <w:lastRenderedPageBreak/>
         <w:drawing>
           <wp:inline distT="0" distB="0" distL="0" distR="0" wp14:anchorId="78DA4793" wp14:editId="68F8C591">
@@ -4658,6 +4723,9 @@
         <w:jc w:val="center"/>
       </w:pPr>
       <w:r>
+        <w:rPr>
+          <w:noProof/>
+        </w:rPr>
         <w:drawing>
           <wp:inline distT="0" distB="0" distL="0" distR="0" wp14:anchorId="0ABFBF18" wp14:editId="7E1B6278">
             <wp:extent cx="5165766" cy="2066307"/>
@@ -4715,6 +4783,9 @@
         <w:jc w:val="center"/>
       </w:pPr>
       <w:r>
+        <w:rPr>
+          <w:noProof/>
+        </w:rPr>
         <w:drawing>
           <wp:inline distT="0" distB="0" distL="0" distR="0" wp14:anchorId="0CF16E88" wp14:editId="1FE81E2F">
             <wp:extent cx="4191989" cy="1163345"/>
@@ -4779,6 +4850,9 @@
         <w:jc w:val="center"/>
       </w:pPr>
       <w:r>
+        <w:rPr>
+          <w:noProof/>
+        </w:rPr>
         <w:drawing>
           <wp:inline distT="0" distB="0" distL="0" distR="0" wp14:anchorId="60D984D1" wp14:editId="13C93379">
             <wp:extent cx="2857899" cy="2619741"/>
@@ -4842,6 +4916,9 @@
         <w:jc w:val="center"/>
       </w:pPr>
       <w:r>
+        <w:rPr>
+          <w:noProof/>
+        </w:rPr>
         <w:drawing>
           <wp:inline distT="0" distB="0" distL="0" distR="0" wp14:anchorId="7C0935D1" wp14:editId="331F78FF">
             <wp:extent cx="4227615" cy="2365451"/>
@@ -4959,19 +5036,7 @@
         <w:rPr>
           <w:lang w:eastAsia="es-CO"/>
         </w:rPr>
-        <w:t xml:space="preserve">La construcción de hábitos y la estructuración de rutinas es una manera muy eficiente de ganar productividad en el proceso de desarrollo </w:t>
-      </w:r>
-      <w:r>
-        <w:rPr>
-          <w:lang w:eastAsia="es-CO"/>
-        </w:rPr>
-        <w:t>continuo</w:t>
-      </w:r>
-      <w:r>
-        <w:rPr>
-          <w:lang w:eastAsia="es-CO"/>
-        </w:rPr>
-        <w:t xml:space="preserve"> para mantenerse y aprender la forma más eficiente y recurrente.</w:t>
+        <w:t>La construcción de hábitos y la estructuración de rutinas es una manera muy eficiente de ganar productividad en el proceso de desarrollo continuo para mantenerse y aprender la forma más eficiente y recurrente.</w:t>
       </w:r>
     </w:p>
     <w:p>
@@ -5165,13 +5230,7 @@
         <w:rPr>
           <w:lang w:eastAsia="es-CO"/>
         </w:rPr>
-        <w:t xml:space="preserve"> </w:t>
-      </w:r>
-      <w:r>
-        <w:rPr>
-          <w:lang w:eastAsia="es-CO"/>
-        </w:rPr>
-        <w:t>¿Cuáles son la disposición, rutina y recompensa para alcanzarlas?</w:t>
+        <w:t xml:space="preserve"> ¿Cuáles son la disposición, rutina y recompensa para alcanzarlas?</w:t>
       </w:r>
       <w:r>
         <w:rPr>
@@ -5306,6 +5365,9 @@
         <w:pStyle w:val="Prrafodelista"/>
       </w:pPr>
       <w:r>
+        <w:rPr>
+          <w:noProof/>
+        </w:rPr>
         <w:drawing>
           <wp:inline distT="0" distB="0" distL="0" distR="0" wp14:anchorId="00A6410B" wp14:editId="388941ED">
             <wp:extent cx="4324003" cy="1582140"/>
@@ -5353,6 +5415,9 @@
         <w:jc w:val="center"/>
       </w:pPr>
       <w:r>
+        <w:rPr>
+          <w:noProof/>
+        </w:rPr>
         <w:drawing>
           <wp:inline distT="0" distB="0" distL="0" distR="0" wp14:anchorId="35C299E6" wp14:editId="4C717135">
             <wp:extent cx="2738112" cy="1823024"/>
@@ -5395,6 +5460,9 @@
         <w:jc w:val="center"/>
       </w:pPr>
       <w:r>
+        <w:rPr>
+          <w:noProof/>
+        </w:rPr>
         <w:drawing>
           <wp:inline distT="0" distB="0" distL="0" distR="0" wp14:anchorId="00E14CD1" wp14:editId="5E4C9EA1">
             <wp:extent cx="2019582" cy="2314898"/>
@@ -5457,19 +5525,7 @@
         <w:rPr>
           <w:lang w:eastAsia="es-CO"/>
         </w:rPr>
-        <w:t xml:space="preserve">Aprovecha tu reflexión del </w:t>
-      </w:r>
-      <w:r>
-        <w:rPr>
-          <w:lang w:eastAsia="es-CO"/>
-        </w:rPr>
-        <w:t>ejercicio</w:t>
-      </w:r>
-      <w:r>
-        <w:rPr>
-          <w:lang w:eastAsia="es-CO"/>
-        </w:rPr>
-        <w:t xml:space="preserve"> anterior y detalla tu agenda semanal como en el ejemplo de Alice.</w:t>
+        <w:t>Aprovecha tu reflexión del ejercicio anterior y detalla tu agenda semanal como en el ejemplo de Alice.</w:t>
       </w:r>
     </w:p>
     <w:p>
@@ -5571,6 +5627,9 @@
         <w:jc w:val="center"/>
       </w:pPr>
       <w:r>
+        <w:rPr>
+          <w:noProof/>
+        </w:rPr>
         <w:drawing>
           <wp:inline distT="0" distB="0" distL="0" distR="0" wp14:anchorId="473F954D" wp14:editId="59A9EB7A">
             <wp:extent cx="5612130" cy="950595"/>
@@ -5642,6 +5701,7 @@
       </w:pPr>
       <w:r>
         <w:rPr>
+          <w:noProof/>
           <w:lang w:eastAsia="es-CO"/>
         </w:rPr>
         <w:drawing>
@@ -5765,6 +5825,9 @@
         <w:jc w:val="center"/>
       </w:pPr>
       <w:r>
+        <w:rPr>
+          <w:noProof/>
+        </w:rPr>
         <w:drawing>
           <wp:inline distT="0" distB="0" distL="0" distR="0" wp14:anchorId="51F55B10" wp14:editId="4CB349B5">
             <wp:extent cx="4210638" cy="2524477"/>
@@ -5835,6 +5898,9 @@
         <w:jc w:val="center"/>
       </w:pPr>
       <w:r>
+        <w:rPr>
+          <w:noProof/>
+        </w:rPr>
         <w:drawing>
           <wp:inline distT="0" distB="0" distL="0" distR="0" wp14:anchorId="662E81DB" wp14:editId="21388B3F">
             <wp:extent cx="3953427" cy="2686425"/>
@@ -5905,6 +5971,9 @@
         <w:jc w:val="center"/>
       </w:pPr>
       <w:r>
+        <w:rPr>
+          <w:noProof/>
+        </w:rPr>
         <w:drawing>
           <wp:inline distT="0" distB="0" distL="0" distR="0" wp14:anchorId="6E944999" wp14:editId="49D86CCA">
             <wp:extent cx="2172003" cy="2419688"/>
@@ -5965,13 +6034,7 @@
     </w:p>
     <w:p>
       <w:r>
-        <w:t xml:space="preserve">Ahora que conociste varias herramientas virtuales para optimizar tu proceso de actualización y aprendizaje constante, elije una de las herramientas y </w:t>
-      </w:r>
-      <w:r>
-        <w:t>utilízala</w:t>
-      </w:r>
-      <w:r>
-        <w:t xml:space="preserve"> en tu proceso de aprendizaje de esta semana.</w:t>
+        <w:t>Ahora que conociste varias herramientas virtuales para optimizar tu proceso de actualización y aprendizaje constante, elije una de las herramientas y utilízala en tu proceso de aprendizaje de esta semana.</w:t>
       </w:r>
     </w:p>
     <w:p>
@@ -6011,6 +6074,9 @@
         <w:jc w:val="center"/>
       </w:pPr>
       <w:r>
+        <w:rPr>
+          <w:noProof/>
+        </w:rPr>
         <w:drawing>
           <wp:inline distT="0" distB="0" distL="0" distR="0" wp14:anchorId="466F1C1B" wp14:editId="2A38C331">
             <wp:extent cx="3930733" cy="2606869"/>
@@ -9022,6 +9088,7 @@
   <w:style w:type="character" w:default="1" w:styleId="Fuentedeprrafopredeter">
     <w:name w:val="Default Paragraph Font"/>
     <w:uiPriority w:val="1"/>
+    <w:semiHidden/>
     <w:unhideWhenUsed/>
   </w:style>
   <w:style w:type="table" w:default="1" w:styleId="Tablanormal">

</xml_diff>